<commit_message>
add banner information in detail banner view and clicks
</commit_message>
<xml_diff>
--- a/modules/banner/assets/manual/Manual_Book_CP.docx
+++ b/modules/banner/assets/manual/Manual_Book_CP.docx
@@ -846,7 +846,7 @@
       <w:r>
         <w:fldChar w:fldCharType="separate"/>
       </w:r>
-      <w:hyperlink w:anchor="_Toc483344216" w:history="1">
+      <w:hyperlink w:anchor="_Toc483403302" w:history="1">
         <w:r>
           <w:rPr>
             <w:rStyle w:val="Hyperlink"/>
@@ -873,7 +873,7 @@
             <w:noProof/>
             <w:webHidden/>
           </w:rPr>
-          <w:instrText xml:space="preserve"> PAGEREF _Toc483344216 \h </w:instrText>
+          <w:instrText xml:space="preserve"> PAGEREF _Toc483403302 \h </w:instrText>
         </w:r>
         <w:r>
           <w:rPr>
@@ -916,7 +916,7 @@
           <w:sz w:val="22"/>
         </w:rPr>
       </w:pPr>
-      <w:hyperlink w:anchor="_Toc483344217" w:history="1">
+      <w:hyperlink w:anchor="_Toc483403303" w:history="1">
         <w:r>
           <w:rPr>
             <w:rStyle w:val="Hyperlink"/>
@@ -943,7 +943,7 @@
             <w:noProof/>
             <w:webHidden/>
           </w:rPr>
-          <w:instrText xml:space="preserve"> PAGEREF _Toc483344217 \h </w:instrText>
+          <w:instrText xml:space="preserve"> PAGEREF _Toc483403303 \h </w:instrText>
         </w:r>
         <w:r>
           <w:rPr>
@@ -964,6 +964,146 @@
             <w:webHidden/>
           </w:rPr>
           <w:t>10</w:t>
+        </w:r>
+        <w:r>
+          <w:rPr>
+            <w:noProof/>
+            <w:webHidden/>
+          </w:rPr>
+          <w:fldChar w:fldCharType="end"/>
+        </w:r>
+      </w:hyperlink>
+    </w:p>
+    <w:p>
+      <w:pPr>
+        <w:pStyle w:val="TableofFigures"/>
+        <w:tabs>
+          <w:tab w:val="right" w:leader="dot" w:pos="6568"/>
+        </w:tabs>
+        <w:rPr>
+          <w:rFonts w:eastAsiaTheme="minorEastAsia"/>
+          <w:noProof/>
+          <w:sz w:val="22"/>
+        </w:rPr>
+      </w:pPr>
+      <w:hyperlink w:anchor="_Toc483403304" w:history="1">
+        <w:r>
+          <w:rPr>
+            <w:rStyle w:val="Hyperlink"/>
+            <w:noProof/>
+          </w:rPr>
+          <w:t>Table 3 History Views</w:t>
+        </w:r>
+        <w:r>
+          <w:rPr>
+            <w:noProof/>
+            <w:webHidden/>
+          </w:rPr>
+          <w:tab/>
+        </w:r>
+        <w:r>
+          <w:rPr>
+            <w:noProof/>
+            <w:webHidden/>
+          </w:rPr>
+          <w:fldChar w:fldCharType="begin"/>
+        </w:r>
+        <w:r>
+          <w:rPr>
+            <w:noProof/>
+            <w:webHidden/>
+          </w:rPr>
+          <w:instrText xml:space="preserve"> PAGEREF _Toc483403304 \h </w:instrText>
+        </w:r>
+        <w:r>
+          <w:rPr>
+            <w:noProof/>
+            <w:webHidden/>
+          </w:rPr>
+        </w:r>
+        <w:r>
+          <w:rPr>
+            <w:noProof/>
+            <w:webHidden/>
+          </w:rPr>
+          <w:fldChar w:fldCharType="separate"/>
+        </w:r>
+        <w:r>
+          <w:rPr>
+            <w:noProof/>
+            <w:webHidden/>
+          </w:rPr>
+          <w:t>11</w:t>
+        </w:r>
+        <w:r>
+          <w:rPr>
+            <w:noProof/>
+            <w:webHidden/>
+          </w:rPr>
+          <w:fldChar w:fldCharType="end"/>
+        </w:r>
+      </w:hyperlink>
+    </w:p>
+    <w:p>
+      <w:pPr>
+        <w:pStyle w:val="TableofFigures"/>
+        <w:tabs>
+          <w:tab w:val="right" w:leader="dot" w:pos="6568"/>
+        </w:tabs>
+        <w:rPr>
+          <w:rFonts w:eastAsiaTheme="minorEastAsia"/>
+          <w:noProof/>
+          <w:sz w:val="22"/>
+        </w:rPr>
+      </w:pPr>
+      <w:hyperlink w:anchor="_Toc483403305" w:history="1">
+        <w:r>
+          <w:rPr>
+            <w:rStyle w:val="Hyperlink"/>
+            <w:noProof/>
+          </w:rPr>
+          <w:t>Table 4 History Clicks</w:t>
+        </w:r>
+        <w:r>
+          <w:rPr>
+            <w:noProof/>
+            <w:webHidden/>
+          </w:rPr>
+          <w:tab/>
+        </w:r>
+        <w:r>
+          <w:rPr>
+            <w:noProof/>
+            <w:webHidden/>
+          </w:rPr>
+          <w:fldChar w:fldCharType="begin"/>
+        </w:r>
+        <w:r>
+          <w:rPr>
+            <w:noProof/>
+            <w:webHidden/>
+          </w:rPr>
+          <w:instrText xml:space="preserve"> PAGEREF _Toc483403305 \h </w:instrText>
+        </w:r>
+        <w:r>
+          <w:rPr>
+            <w:noProof/>
+            <w:webHidden/>
+          </w:rPr>
+        </w:r>
+        <w:r>
+          <w:rPr>
+            <w:noProof/>
+            <w:webHidden/>
+          </w:rPr>
+          <w:fldChar w:fldCharType="separate"/>
+        </w:r>
+        <w:r>
+          <w:rPr>
+            <w:noProof/>
+            <w:webHidden/>
+          </w:rPr>
+          <w:t>13</w:t>
         </w:r>
         <w:r>
           <w:rPr>
@@ -1472,21 +1612,19 @@
       <w:r>
         <w:br w:type="page"/>
       </w:r>
-      <w:bookmarkStart w:id="5" w:name="_GoBack"/>
-      <w:bookmarkEnd w:id="5"/>
     </w:p>
     <w:p>
       <w:pPr>
         <w:pStyle w:val="Heading1"/>
       </w:pPr>
-      <w:bookmarkStart w:id="6" w:name="_Toc483341652"/>
-      <w:bookmarkStart w:id="7" w:name="_Toc483344208"/>
+      <w:bookmarkStart w:id="5" w:name="_Toc483341652"/>
+      <w:bookmarkStart w:id="6" w:name="_Toc483344208"/>
       <w:r>
         <w:lastRenderedPageBreak/>
         <w:t>Banners</w:t>
       </w:r>
+      <w:bookmarkEnd w:id="5"/>
       <w:bookmarkEnd w:id="6"/>
-      <w:bookmarkEnd w:id="7"/>
     </w:p>
     <w:p>
       <w:pPr>
@@ -2120,31 +2258,31 @@
       <w:pPr>
         <w:pStyle w:val="Heading2"/>
       </w:pPr>
-      <w:bookmarkStart w:id="8" w:name="_Toc483341653"/>
-      <w:bookmarkStart w:id="9" w:name="_Toc483344209"/>
+      <w:bookmarkStart w:id="7" w:name="_Toc483341653"/>
+      <w:bookmarkStart w:id="8" w:name="_Toc483344209"/>
       <w:r>
         <w:t>Menu Permissions</w:t>
       </w:r>
+      <w:bookmarkEnd w:id="7"/>
       <w:bookmarkEnd w:id="8"/>
-      <w:bookmarkEnd w:id="9"/>
     </w:p>
     <w:p/>
     <w:p>
       <w:pPr>
         <w:pStyle w:val="Heading2"/>
       </w:pPr>
-      <w:bookmarkStart w:id="10" w:name="_Toc463254370"/>
-      <w:bookmarkStart w:id="11" w:name="_Toc483341654"/>
-      <w:bookmarkStart w:id="12" w:name="_Toc483344210"/>
+      <w:bookmarkStart w:id="9" w:name="_Toc463254370"/>
+      <w:bookmarkStart w:id="10" w:name="_Toc483341654"/>
+      <w:bookmarkStart w:id="11" w:name="_Toc483344210"/>
       <w:r>
         <w:t xml:space="preserve">View </w:t>
       </w:r>
       <w:r>
         <w:t>Banner</w:t>
       </w:r>
+      <w:bookmarkEnd w:id="9"/>
       <w:bookmarkEnd w:id="10"/>
       <w:bookmarkEnd w:id="11"/>
-      <w:bookmarkEnd w:id="12"/>
     </w:p>
     <w:p>
       <w:pPr>
@@ -4901,29 +5039,29 @@
       <w:pPr>
         <w:pStyle w:val="Heading2"/>
       </w:pPr>
-      <w:bookmarkStart w:id="13" w:name="_Toc463254371"/>
-      <w:bookmarkStart w:id="14" w:name="_Toc483341655"/>
-      <w:bookmarkStart w:id="15" w:name="_Toc483344211"/>
+      <w:bookmarkStart w:id="12" w:name="_Toc483341655"/>
+      <w:bookmarkStart w:id="13" w:name="_Toc483344211"/>
+      <w:bookmarkStart w:id="14" w:name="_Toc463254371"/>
       <w:proofErr w:type="spellStart"/>
       <w:r>
         <w:lastRenderedPageBreak/>
         <w:t>Datas</w:t>
       </w:r>
-      <w:bookmarkEnd w:id="14"/>
-      <w:bookmarkEnd w:id="15"/>
+      <w:bookmarkEnd w:id="12"/>
+      <w:bookmarkEnd w:id="13"/>
       <w:proofErr w:type="spellEnd"/>
     </w:p>
     <w:p>
       <w:pPr>
         <w:pStyle w:val="Heading3"/>
       </w:pPr>
-      <w:bookmarkStart w:id="16" w:name="_Toc483341656"/>
-      <w:bookmarkStart w:id="17" w:name="_Toc483344212"/>
+      <w:bookmarkStart w:id="15" w:name="_Toc483341656"/>
+      <w:bookmarkStart w:id="16" w:name="_Toc483344212"/>
       <w:r>
         <w:t>Categories</w:t>
       </w:r>
+      <w:bookmarkEnd w:id="15"/>
       <w:bookmarkEnd w:id="16"/>
-      <w:bookmarkEnd w:id="17"/>
     </w:p>
     <w:p>
       <w:pPr>
@@ -5353,41 +5491,31 @@
         <w:pStyle w:val="Caption"/>
         <w:keepNext/>
       </w:pPr>
-      <w:bookmarkStart w:id="18" w:name="_Toc483344216"/>
+      <w:bookmarkStart w:id="17" w:name="_Toc483403302"/>
       <w:r>
         <w:t xml:space="preserve">Table </w:t>
       </w:r>
-      <w:r>
-        <w:fldChar w:fldCharType="begin"/>
-      </w:r>
-      <w:r>
-        <w:instrText xml:space="preserve"> SEQ Table \* ARABIC </w:instrText>
-      </w:r>
-      <w:r>
-        <w:fldChar w:fldCharType="separate"/>
-      </w:r>
+      <w:fldSimple w:instr=" SEQ Table \* ARABIC ">
+        <w:r>
+          <w:rPr>
+            <w:noProof/>
+          </w:rPr>
+          <w:t>1</w:t>
+        </w:r>
+      </w:fldSimple>
       <w:r>
         <w:rPr>
           <w:noProof/>
         </w:rPr>
-        <w:t>1</w:t>
-      </w:r>
-      <w:r>
-        <w:fldChar w:fldCharType="end"/>
+        <w:t xml:space="preserve"> </w:t>
       </w:r>
       <w:r>
         <w:rPr>
           <w:noProof/>
         </w:rPr>
-        <w:t xml:space="preserve"> </w:t>
-      </w:r>
-      <w:r>
-        <w:rPr>
-          <w:noProof/>
-        </w:rPr>
         <w:t>Manage Banner Category</w:t>
       </w:r>
-      <w:bookmarkEnd w:id="18"/>
+      <w:bookmarkEnd w:id="17"/>
     </w:p>
     <w:tbl>
       <w:tblPr>
@@ -7068,7 +7196,7 @@
         <w:pStyle w:val="Caption"/>
         <w:jc w:val="center"/>
       </w:pPr>
-      <w:bookmarkStart w:id="19" w:name="_Toc483344218"/>
+      <w:bookmarkStart w:id="18" w:name="_Toc483344218"/>
       <w:proofErr w:type="spellStart"/>
       <w:r>
         <w:t>Gambar</w:t>
@@ -7077,24 +7205,14 @@
       <w:r>
         <w:t xml:space="preserve"> </w:t>
       </w:r>
-      <w:r>
-        <w:fldChar w:fldCharType="begin"/>
-      </w:r>
-      <w:r>
-        <w:instrText xml:space="preserve"> SEQ Gambar \* ARABIC </w:instrText>
-      </w:r>
-      <w:r>
-        <w:fldChar w:fldCharType="separate"/>
-      </w:r>
-      <w:r>
-        <w:rPr>
-          <w:noProof/>
-        </w:rPr>
-        <w:t>1</w:t>
-      </w:r>
-      <w:r>
-        <w:fldChar w:fldCharType="end"/>
-      </w:r>
+      <w:fldSimple w:instr=" SEQ Gambar \* ARABIC ">
+        <w:r>
+          <w:rPr>
+            <w:noProof/>
+          </w:rPr>
+          <w:t>1</w:t>
+        </w:r>
+      </w:fldSimple>
       <w:r>
         <w:t xml:space="preserve"> </w:t>
       </w:r>
@@ -7107,14 +7225,170 @@
       <w:r>
         <w:t>r Category</w:t>
       </w:r>
-      <w:bookmarkEnd w:id="19"/>
+      <w:bookmarkEnd w:id="18"/>
     </w:p>
     <w:p>
       <w:pPr>
         <w:tabs>
           <w:tab w:val="left" w:pos="284"/>
         </w:tabs>
-        <w:spacing w:before="240"/>
+        <w:ind w:firstLine="709"/>
+      </w:pPr>
+      <w:proofErr w:type="spellStart"/>
+      <w:r>
+        <w:t>Pada</w:t>
+      </w:r>
+      <w:proofErr w:type="spellEnd"/>
+      <w:r>
+        <w:t xml:space="preserve"> </w:t>
+      </w:r>
+      <w:proofErr w:type="spellStart"/>
+      <w:r>
+        <w:t>saat</w:t>
+      </w:r>
+      <w:proofErr w:type="spellEnd"/>
+      <w:r>
+        <w:t xml:space="preserve"> </w:t>
+      </w:r>
+      <w:proofErr w:type="spellStart"/>
+      <w:r>
+        <w:t>melakukan</w:t>
+      </w:r>
+      <w:proofErr w:type="spellEnd"/>
+      <w:r>
+        <w:t xml:space="preserve"> </w:t>
+      </w:r>
+      <w:proofErr w:type="spellStart"/>
+      <w:r>
+        <w:t>hapus</w:t>
+      </w:r>
+      <w:proofErr w:type="spellEnd"/>
+      <w:r>
+        <w:t xml:space="preserve"> data </w:t>
+      </w:r>
+      <w:proofErr w:type="spellStart"/>
+      <w:r>
+        <w:t>kategori</w:t>
+      </w:r>
+      <w:proofErr w:type="spellEnd"/>
+      <w:r>
+        <w:t xml:space="preserve"> banner</w:t>
+      </w:r>
+      <w:r>
+        <w:t xml:space="preserve">, </w:t>
+      </w:r>
+      <w:proofErr w:type="spellStart"/>
+      <w:r>
+        <w:t>aplikasi</w:t>
+      </w:r>
+      <w:proofErr w:type="spellEnd"/>
+      <w:r>
+        <w:t xml:space="preserve"> </w:t>
+      </w:r>
+      <w:proofErr w:type="spellStart"/>
+      <w:proofErr w:type="gramStart"/>
+      <w:r>
+        <w:t>akan</w:t>
+      </w:r>
+      <w:proofErr w:type="spellEnd"/>
+      <w:proofErr w:type="gramEnd"/>
+      <w:r>
+        <w:t xml:space="preserve"> </w:t>
+      </w:r>
+      <w:proofErr w:type="spellStart"/>
+      <w:r>
+        <w:t>menampilkan</w:t>
+      </w:r>
+      <w:proofErr w:type="spellEnd"/>
+      <w:r>
+        <w:t xml:space="preserve"> </w:t>
+      </w:r>
+      <w:proofErr w:type="spellStart"/>
+      <w:r>
+        <w:t>halaman</w:t>
+      </w:r>
+      <w:proofErr w:type="spellEnd"/>
+      <w:r>
+        <w:t xml:space="preserve"> </w:t>
+      </w:r>
+      <w:proofErr w:type="spellStart"/>
+      <w:r>
+        <w:t>konfirmasi</w:t>
+      </w:r>
+      <w:proofErr w:type="spellEnd"/>
+      <w:r>
+        <w:t xml:space="preserve"> </w:t>
+      </w:r>
+      <w:proofErr w:type="spellStart"/>
+      <w:r>
+        <w:t>untuk</w:t>
+      </w:r>
+      <w:proofErr w:type="spellEnd"/>
+      <w:r>
+        <w:t xml:space="preserve"> </w:t>
+      </w:r>
+      <w:proofErr w:type="spellStart"/>
+      <w:r>
+        <w:t>memastikan</w:t>
+      </w:r>
+      <w:proofErr w:type="spellEnd"/>
+      <w:r>
+        <w:t xml:space="preserve"> </w:t>
+      </w:r>
+      <w:proofErr w:type="spellStart"/>
+      <w:r>
+        <w:t>kembali</w:t>
+      </w:r>
+      <w:proofErr w:type="spellEnd"/>
+      <w:r>
+        <w:t xml:space="preserve"> </w:t>
+      </w:r>
+      <w:proofErr w:type="spellStart"/>
+      <w:r>
+        <w:t>Anda</w:t>
+      </w:r>
+      <w:proofErr w:type="spellEnd"/>
+      <w:r>
+        <w:t xml:space="preserve"> </w:t>
+      </w:r>
+      <w:proofErr w:type="spellStart"/>
+      <w:r>
+        <w:t>benar-bener</w:t>
+      </w:r>
+      <w:proofErr w:type="spellEnd"/>
+      <w:r>
+        <w:t xml:space="preserve"> </w:t>
+      </w:r>
+      <w:proofErr w:type="spellStart"/>
+      <w:r>
+        <w:t>ingin</w:t>
+      </w:r>
+      <w:proofErr w:type="spellEnd"/>
+      <w:r>
+        <w:t xml:space="preserve"> </w:t>
+      </w:r>
+      <w:proofErr w:type="spellStart"/>
+      <w:r>
+        <w:t>menhapus</w:t>
+      </w:r>
+      <w:proofErr w:type="spellEnd"/>
+      <w:r>
+        <w:t xml:space="preserve"> data </w:t>
+      </w:r>
+      <w:proofErr w:type="spellStart"/>
+      <w:r>
+        <w:t>tersebut</w:t>
+      </w:r>
+      <w:proofErr w:type="spellEnd"/>
+      <w:r>
+        <w:t>.</w:t>
+      </w:r>
+    </w:p>
+    <w:p>
+      <w:pPr>
+        <w:tabs>
+          <w:tab w:val="left" w:pos="284"/>
+        </w:tabs>
         <w:ind w:firstLine="709"/>
       </w:pPr>
       <w:proofErr w:type="spellStart"/>
@@ -7260,7 +7534,7 @@
         <w:pStyle w:val="Caption"/>
         <w:jc w:val="center"/>
       </w:pPr>
-      <w:bookmarkStart w:id="20" w:name="_Toc483344219"/>
+      <w:bookmarkStart w:id="19" w:name="_Toc483344219"/>
       <w:proofErr w:type="spellStart"/>
       <w:r>
         <w:t>Gambar</w:t>
@@ -7269,34 +7543,21 @@
       <w:r>
         <w:t xml:space="preserve"> </w:t>
       </w:r>
-      <w:r>
-        <w:fldChar w:fldCharType="begin"/>
-      </w:r>
-      <w:r>
-        <w:instrText xml:space="preserve"> SEQ Gambar \* ARABIC </w:instrText>
-      </w:r>
-      <w:r>
-        <w:fldChar w:fldCharType="separate"/>
-      </w:r>
-      <w:r>
-        <w:rPr>
-          <w:noProof/>
-        </w:rPr>
-        <w:t>2</w:t>
-      </w:r>
-      <w:r>
-        <w:fldChar w:fldCharType="end"/>
-      </w:r>
-      <w:r>
-        <w:t xml:space="preserve"> </w:t>
-      </w:r>
-      <w:r>
-        <w:t>Confirmation</w:t>
-      </w:r>
-      <w:r>
-        <w:t xml:space="preserve"> Delete Banner Category</w:t>
-      </w:r>
-      <w:bookmarkEnd w:id="20"/>
+      <w:fldSimple w:instr=" SEQ Gambar \* ARABIC ">
+        <w:r>
+          <w:rPr>
+            <w:noProof/>
+          </w:rPr>
+          <w:t>2</w:t>
+        </w:r>
+      </w:fldSimple>
+      <w:r>
+        <w:t xml:space="preserve"> </w:t>
+      </w:r>
+      <w:r>
+        <w:t>Confirmation Delete Banner Category</w:t>
+      </w:r>
+      <w:bookmarkEnd w:id="19"/>
       <w:r>
         <w:t xml:space="preserve"> </w:t>
       </w:r>
@@ -7602,38 +7863,25 @@
         <w:pStyle w:val="Caption"/>
         <w:keepNext/>
       </w:pPr>
-      <w:bookmarkStart w:id="21" w:name="_Toc483344217"/>
+      <w:bookmarkStart w:id="20" w:name="_Toc483403303"/>
       <w:r>
         <w:t xml:space="preserve">Table </w:t>
       </w:r>
-      <w:r>
-        <w:fldChar w:fldCharType="begin"/>
-      </w:r>
-      <w:r>
-        <w:instrText xml:space="preserve"> SEQ Table \* ARABIC </w:instrText>
-      </w:r>
-      <w:r>
-        <w:fldChar w:fldCharType="separate"/>
-      </w:r>
-      <w:r>
-        <w:rPr>
-          <w:noProof/>
-        </w:rPr>
-        <w:t>2</w:t>
-      </w:r>
-      <w:r>
-        <w:fldChar w:fldCharType="end"/>
-      </w:r>
-      <w:r>
-        <w:t xml:space="preserve"> </w:t>
-      </w:r>
-      <w:r>
-        <w:t>Input</w:t>
-      </w:r>
-      <w:r>
-        <w:t xml:space="preserve"> Form Banner Category</w:t>
-      </w:r>
-      <w:bookmarkEnd w:id="21"/>
+      <w:fldSimple w:instr=" SEQ Table \* ARABIC ">
+        <w:r>
+          <w:rPr>
+            <w:noProof/>
+          </w:rPr>
+          <w:t>2</w:t>
+        </w:r>
+      </w:fldSimple>
+      <w:r>
+        <w:t xml:space="preserve"> </w:t>
+      </w:r>
+      <w:r>
+        <w:t>Input Form Banner Category</w:t>
+      </w:r>
+      <w:bookmarkEnd w:id="20"/>
     </w:p>
     <w:tbl>
       <w:tblPr>
@@ -8364,9 +8612,9 @@
         </w:tc>
       </w:tr>
     </w:tbl>
-    <w:p/>
     <w:p>
       <w:pPr>
+        <w:spacing w:before="240"/>
         <w:ind w:firstLine="709"/>
       </w:pPr>
       <w:proofErr w:type="spellStart"/>
@@ -8511,7 +8759,7 @@
         <w:pStyle w:val="Caption"/>
         <w:jc w:val="center"/>
       </w:pPr>
-      <w:bookmarkStart w:id="22" w:name="_Toc483344220"/>
+      <w:bookmarkStart w:id="21" w:name="_Toc483344220"/>
       <w:proofErr w:type="spellStart"/>
       <w:r>
         <w:t>Gambar</w:t>
@@ -8520,52 +8768,1423 @@
       <w:r>
         <w:t xml:space="preserve"> </w:t>
       </w:r>
-      <w:r>
-        <w:fldChar w:fldCharType="begin"/>
-      </w:r>
-      <w:r>
-        <w:instrText xml:space="preserve"> SEQ Gambar \* ARABIC </w:instrText>
-      </w:r>
-      <w:r>
-        <w:fldChar w:fldCharType="separate"/>
-      </w:r>
-      <w:r>
-        <w:rPr>
-          <w:noProof/>
-        </w:rPr>
-        <w:t>3</w:t>
-      </w:r>
-      <w:r>
-        <w:fldChar w:fldCharType="end"/>
-      </w:r>
+      <w:fldSimple w:instr=" SEQ Gambar \* ARABIC ">
+        <w:r>
+          <w:rPr>
+            <w:noProof/>
+          </w:rPr>
+          <w:t>3</w:t>
+        </w:r>
+      </w:fldSimple>
       <w:r>
         <w:t xml:space="preserve"> </w:t>
       </w:r>
       <w:r>
         <w:t>Form Create and Update Banner Category</w:t>
       </w:r>
-      <w:bookmarkEnd w:id="22"/>
+      <w:bookmarkEnd w:id="21"/>
     </w:p>
     <w:p>
       <w:pPr>
         <w:pStyle w:val="Heading3"/>
       </w:pPr>
-      <w:bookmarkStart w:id="23" w:name="_Toc483341657"/>
-      <w:bookmarkStart w:id="24" w:name="_Toc483344213"/>
+      <w:bookmarkStart w:id="22" w:name="_Toc483341657"/>
+      <w:bookmarkStart w:id="23" w:name="_Toc483344213"/>
       <w:r>
         <w:t>Views</w:t>
       </w:r>
+      <w:bookmarkEnd w:id="22"/>
       <w:bookmarkEnd w:id="23"/>
+    </w:p>
+    <w:p>
+      <w:pPr>
+        <w:ind w:right="-85" w:firstLine="709"/>
+      </w:pPr>
+      <w:proofErr w:type="spellStart"/>
+      <w:r>
+        <w:t>Pada</w:t>
+      </w:r>
+      <w:proofErr w:type="spellEnd"/>
+      <w:r>
+        <w:t xml:space="preserve"> </w:t>
+      </w:r>
+      <w:proofErr w:type="spellStart"/>
+      <w:r>
+        <w:t>fitur</w:t>
+      </w:r>
+      <w:proofErr w:type="spellEnd"/>
+      <w:r>
+        <w:t xml:space="preserve"> </w:t>
+      </w:r>
+      <w:r>
+        <w:rPr>
+          <w:i/>
+        </w:rPr>
+        <w:t>history</w:t>
+      </w:r>
+      <w:r>
+        <w:t xml:space="preserve"> </w:t>
+      </w:r>
+      <w:r>
+        <w:rPr>
+          <w:i/>
+        </w:rPr>
+        <w:t>views</w:t>
+      </w:r>
+      <w:r>
+        <w:t xml:space="preserve"> </w:t>
+      </w:r>
+      <w:proofErr w:type="spellStart"/>
+      <w:r>
+        <w:t>ini</w:t>
+      </w:r>
+      <w:proofErr w:type="spellEnd"/>
+      <w:r>
+        <w:t xml:space="preserve"> </w:t>
+      </w:r>
+      <w:proofErr w:type="spellStart"/>
+      <w:r>
+        <w:t>Anda</w:t>
+      </w:r>
+      <w:proofErr w:type="spellEnd"/>
+      <w:r>
+        <w:t xml:space="preserve"> </w:t>
+      </w:r>
+      <w:proofErr w:type="spellStart"/>
+      <w:r>
+        <w:t>dapat</w:t>
+      </w:r>
+      <w:proofErr w:type="spellEnd"/>
+      <w:r>
+        <w:t xml:space="preserve"> </w:t>
+      </w:r>
+      <w:proofErr w:type="spellStart"/>
+      <w:r>
+        <w:t>melihat</w:t>
+      </w:r>
+      <w:proofErr w:type="spellEnd"/>
+      <w:r>
+        <w:t xml:space="preserve"> </w:t>
+      </w:r>
+      <w:proofErr w:type="spellStart"/>
+      <w:r>
+        <w:t>informasi</w:t>
+      </w:r>
+      <w:proofErr w:type="spellEnd"/>
+      <w:r>
+        <w:t xml:space="preserve"> </w:t>
+      </w:r>
+      <w:proofErr w:type="spellStart"/>
+      <w:r>
+        <w:t>sejarah</w:t>
+      </w:r>
+      <w:proofErr w:type="spellEnd"/>
+      <w:r>
+        <w:t xml:space="preserve"> </w:t>
+      </w:r>
+      <w:proofErr w:type="spellStart"/>
+      <w:r>
+        <w:t>dan</w:t>
+      </w:r>
+      <w:proofErr w:type="spellEnd"/>
+      <w:r>
+        <w:t xml:space="preserve"> </w:t>
+      </w:r>
+      <w:proofErr w:type="spellStart"/>
+      <w:r>
+        <w:t>statistik</w:t>
+      </w:r>
+      <w:proofErr w:type="spellEnd"/>
+      <w:r>
+        <w:t xml:space="preserve"> </w:t>
+      </w:r>
+      <w:proofErr w:type="spellStart"/>
+      <w:r>
+        <w:t>tayangnya</w:t>
+      </w:r>
+      <w:proofErr w:type="spellEnd"/>
+      <w:r>
+        <w:t xml:space="preserve"> </w:t>
+      </w:r>
+      <w:proofErr w:type="spellStart"/>
+      <w:r>
+        <w:t>sebuah</w:t>
+      </w:r>
+      <w:proofErr w:type="spellEnd"/>
+      <w:r>
+        <w:t xml:space="preserve"> </w:t>
+      </w:r>
+      <w:r>
+        <w:t xml:space="preserve">banner </w:t>
+      </w:r>
+      <w:proofErr w:type="spellStart"/>
+      <w:r>
+        <w:t>pada</w:t>
+      </w:r>
+      <w:proofErr w:type="spellEnd"/>
+      <w:r>
+        <w:t xml:space="preserve"> </w:t>
+      </w:r>
+      <w:proofErr w:type="spellStart"/>
+      <w:r>
+        <w:t>aplikasi</w:t>
+      </w:r>
+      <w:proofErr w:type="spellEnd"/>
+      <w:r>
+        <w:t>.</w:t>
+      </w:r>
+    </w:p>
+    <w:p>
+      <w:pPr>
+        <w:ind w:right="-85" w:firstLine="709"/>
+      </w:pPr>
+      <w:r>
+        <w:t xml:space="preserve">Data yang </w:t>
+      </w:r>
+      <w:proofErr w:type="spellStart"/>
+      <w:r>
+        <w:t>dapat</w:t>
+      </w:r>
+      <w:proofErr w:type="spellEnd"/>
+      <w:r>
+        <w:t xml:space="preserve"> </w:t>
+      </w:r>
+      <w:proofErr w:type="spellStart"/>
+      <w:r>
+        <w:t>Anda</w:t>
+      </w:r>
+      <w:proofErr w:type="spellEnd"/>
+      <w:r>
+        <w:t xml:space="preserve"> </w:t>
+      </w:r>
+      <w:proofErr w:type="spellStart"/>
+      <w:r>
+        <w:t>dilihat</w:t>
+      </w:r>
+      <w:proofErr w:type="spellEnd"/>
+      <w:r>
+        <w:t xml:space="preserve"> </w:t>
+      </w:r>
+      <w:proofErr w:type="spellStart"/>
+      <w:r>
+        <w:t>pada</w:t>
+      </w:r>
+      <w:proofErr w:type="spellEnd"/>
+      <w:r>
+        <w:t xml:space="preserve"> </w:t>
+      </w:r>
+      <w:proofErr w:type="spellStart"/>
+      <w:r>
+        <w:t>tabel</w:t>
+      </w:r>
+      <w:proofErr w:type="spellEnd"/>
+      <w:r>
+        <w:t xml:space="preserve"> </w:t>
+      </w:r>
+      <w:proofErr w:type="spellStart"/>
+      <w:r>
+        <w:t>sejar</w:t>
+      </w:r>
+      <w:r>
+        <w:t>ah</w:t>
+      </w:r>
+      <w:proofErr w:type="spellEnd"/>
+      <w:r>
+        <w:t xml:space="preserve"> </w:t>
+      </w:r>
+      <w:proofErr w:type="spellStart"/>
+      <w:r>
+        <w:t>tayang</w:t>
+      </w:r>
+      <w:proofErr w:type="spellEnd"/>
+      <w:r>
+        <w:t xml:space="preserve"> banner </w:t>
+      </w:r>
+      <w:proofErr w:type="spellStart"/>
+      <w:r>
+        <w:t>pada</w:t>
+      </w:r>
+      <w:proofErr w:type="spellEnd"/>
+      <w:r>
+        <w:t xml:space="preserve"> </w:t>
+      </w:r>
+      <w:proofErr w:type="spellStart"/>
+      <w:r>
+        <w:t>aplikasi</w:t>
+      </w:r>
+      <w:proofErr w:type="spellEnd"/>
+      <w:r>
+        <w:t xml:space="preserve">, </w:t>
+      </w:r>
+      <w:proofErr w:type="spellStart"/>
+      <w:r>
+        <w:t>yaitu</w:t>
+      </w:r>
+      <w:proofErr w:type="spellEnd"/>
+      <w:r>
+        <w:t>:</w:t>
+      </w:r>
+    </w:p>
+    <w:p>
+      <w:pPr>
+        <w:pStyle w:val="Caption"/>
+        <w:keepNext/>
+      </w:pPr>
+      <w:bookmarkStart w:id="24" w:name="_Toc483403304"/>
+      <w:r>
+        <w:lastRenderedPageBreak/>
+        <w:t xml:space="preserve">Table </w:t>
+      </w:r>
+      <w:fldSimple w:instr=" SEQ Table \* ARABIC ">
+        <w:r>
+          <w:rPr>
+            <w:noProof/>
+          </w:rPr>
+          <w:t>3</w:t>
+        </w:r>
+      </w:fldSimple>
+      <w:r>
+        <w:t xml:space="preserve"> History Views</w:t>
+      </w:r>
       <w:bookmarkEnd w:id="24"/>
     </w:p>
+    <w:tbl>
+      <w:tblPr>
+        <w:tblStyle w:val="TableGrid"/>
+        <w:tblW w:w="0" w:type="auto"/>
+        <w:tblCellMar>
+          <w:top w:w="85" w:type="dxa"/>
+        </w:tblCellMar>
+        <w:tblLook w:val="04A0" w:firstRow="1" w:lastRow="0" w:firstColumn="1" w:lastColumn="0" w:noHBand="0" w:noVBand="1"/>
+      </w:tblPr>
+      <w:tblGrid>
+        <w:gridCol w:w="1555"/>
+        <w:gridCol w:w="4961"/>
+      </w:tblGrid>
+      <w:tr>
+        <w:tc>
+          <w:tcPr>
+            <w:tcW w:w="1555" w:type="dxa"/>
+          </w:tcPr>
+          <w:p>
+            <w:pPr>
+              <w:spacing w:line="240" w:lineRule="auto"/>
+              <w:rPr>
+                <w:i/>
+              </w:rPr>
+            </w:pPr>
+            <w:r>
+              <w:rPr>
+                <w:i/>
+              </w:rPr>
+              <w:t>No</w:t>
+            </w:r>
+          </w:p>
+        </w:tc>
+        <w:tc>
+          <w:tcPr>
+            <w:tcW w:w="4961" w:type="dxa"/>
+          </w:tcPr>
+          <w:p>
+            <w:pPr>
+              <w:spacing w:line="240" w:lineRule="auto"/>
+            </w:pPr>
+            <w:proofErr w:type="spellStart"/>
+            <w:r>
+              <w:t>Nomor</w:t>
+            </w:r>
+            <w:proofErr w:type="spellEnd"/>
+            <w:r>
+              <w:t xml:space="preserve"> </w:t>
+            </w:r>
+            <w:proofErr w:type="spellStart"/>
+            <w:r>
+              <w:t>urut</w:t>
+            </w:r>
+            <w:proofErr w:type="spellEnd"/>
+            <w:r>
+              <w:t xml:space="preserve"> </w:t>
+            </w:r>
+            <w:proofErr w:type="spellStart"/>
+            <w:r>
+              <w:t>sejarah</w:t>
+            </w:r>
+            <w:proofErr w:type="spellEnd"/>
+            <w:r>
+              <w:t xml:space="preserve"> </w:t>
+            </w:r>
+            <w:proofErr w:type="spellStart"/>
+            <w:r>
+              <w:t>tayang</w:t>
+            </w:r>
+            <w:proofErr w:type="spellEnd"/>
+            <w:r>
+              <w:t xml:space="preserve"> banner </w:t>
+            </w:r>
+            <w:proofErr w:type="spellStart"/>
+            <w:r>
+              <w:t>berdasarkan</w:t>
+            </w:r>
+            <w:proofErr w:type="spellEnd"/>
+            <w:r>
+              <w:t xml:space="preserve"> data </w:t>
+            </w:r>
+            <w:proofErr w:type="spellStart"/>
+            <w:r>
+              <w:t>terbaru</w:t>
+            </w:r>
+            <w:proofErr w:type="spellEnd"/>
+            <w:r>
+              <w:t xml:space="preserve"> yang </w:t>
+            </w:r>
+            <w:proofErr w:type="spellStart"/>
+            <w:r>
+              <w:t>telah</w:t>
+            </w:r>
+            <w:proofErr w:type="spellEnd"/>
+            <w:r>
+              <w:t xml:space="preserve"> </w:t>
+            </w:r>
+            <w:proofErr w:type="spellStart"/>
+            <w:r>
+              <w:t>dibuat</w:t>
+            </w:r>
+            <w:proofErr w:type="spellEnd"/>
+          </w:p>
+        </w:tc>
+      </w:tr>
+      <w:tr>
+        <w:tc>
+          <w:tcPr>
+            <w:tcW w:w="1555" w:type="dxa"/>
+          </w:tcPr>
+          <w:p>
+            <w:pPr>
+              <w:spacing w:line="240" w:lineRule="auto"/>
+              <w:rPr>
+                <w:i/>
+              </w:rPr>
+            </w:pPr>
+            <w:r>
+              <w:rPr>
+                <w:i/>
+              </w:rPr>
+              <w:t>Category</w:t>
+            </w:r>
+          </w:p>
+        </w:tc>
+        <w:tc>
+          <w:tcPr>
+            <w:tcW w:w="4961" w:type="dxa"/>
+          </w:tcPr>
+          <w:p>
+            <w:pPr>
+              <w:spacing w:line="240" w:lineRule="auto"/>
+            </w:pPr>
+            <w:proofErr w:type="spellStart"/>
+            <w:r>
+              <w:t>Kolom</w:t>
+            </w:r>
+            <w:proofErr w:type="spellEnd"/>
+            <w:r>
+              <w:t xml:space="preserve"> </w:t>
+            </w:r>
+            <w:proofErr w:type="spellStart"/>
+            <w:r>
+              <w:t>ini</w:t>
+            </w:r>
+            <w:proofErr w:type="spellEnd"/>
+            <w:r>
+              <w:t xml:space="preserve"> </w:t>
+            </w:r>
+            <w:proofErr w:type="spellStart"/>
+            <w:r>
+              <w:t>berisi</w:t>
+            </w:r>
+            <w:proofErr w:type="spellEnd"/>
+            <w:r>
+              <w:t xml:space="preserve"> </w:t>
+            </w:r>
+            <w:proofErr w:type="spellStart"/>
+            <w:r>
+              <w:t>informasi</w:t>
+            </w:r>
+            <w:proofErr w:type="spellEnd"/>
+            <w:r>
+              <w:t xml:space="preserve"> </w:t>
+            </w:r>
+            <w:proofErr w:type="spellStart"/>
+            <w:r>
+              <w:t>nama</w:t>
+            </w:r>
+            <w:proofErr w:type="spellEnd"/>
+            <w:r>
+              <w:t xml:space="preserve"> </w:t>
+            </w:r>
+            <w:proofErr w:type="spellStart"/>
+            <w:r>
+              <w:t>kategori</w:t>
+            </w:r>
+            <w:proofErr w:type="spellEnd"/>
+            <w:r>
+              <w:t xml:space="preserve"> banner yang </w:t>
+            </w:r>
+            <w:proofErr w:type="spellStart"/>
+            <w:r>
+              <w:t>tayang</w:t>
+            </w:r>
+            <w:proofErr w:type="spellEnd"/>
+            <w:r>
+              <w:t xml:space="preserve"> </w:t>
+            </w:r>
+            <w:proofErr w:type="spellStart"/>
+            <w:r>
+              <w:t>pada</w:t>
+            </w:r>
+            <w:proofErr w:type="spellEnd"/>
+            <w:r>
+              <w:t xml:space="preserve"> </w:t>
+            </w:r>
+            <w:proofErr w:type="spellStart"/>
+            <w:r>
+              <w:t>aplikasi</w:t>
+            </w:r>
+            <w:proofErr w:type="spellEnd"/>
+          </w:p>
+        </w:tc>
+      </w:tr>
+      <w:tr>
+        <w:tc>
+          <w:tcPr>
+            <w:tcW w:w="1555" w:type="dxa"/>
+          </w:tcPr>
+          <w:p>
+            <w:pPr>
+              <w:spacing w:line="240" w:lineRule="auto"/>
+              <w:rPr>
+                <w:i/>
+              </w:rPr>
+            </w:pPr>
+            <w:r>
+              <w:rPr>
+                <w:i/>
+              </w:rPr>
+              <w:t>Banner</w:t>
+            </w:r>
+          </w:p>
+        </w:tc>
+        <w:tc>
+          <w:tcPr>
+            <w:tcW w:w="4961" w:type="dxa"/>
+          </w:tcPr>
+          <w:p>
+            <w:pPr>
+              <w:spacing w:line="240" w:lineRule="auto"/>
+            </w:pPr>
+            <w:proofErr w:type="spellStart"/>
+            <w:r>
+              <w:t>Kolom</w:t>
+            </w:r>
+            <w:proofErr w:type="spellEnd"/>
+            <w:r>
+              <w:t xml:space="preserve"> </w:t>
+            </w:r>
+            <w:proofErr w:type="spellStart"/>
+            <w:r>
+              <w:t>ini</w:t>
+            </w:r>
+            <w:proofErr w:type="spellEnd"/>
+            <w:r>
+              <w:t xml:space="preserve"> </w:t>
+            </w:r>
+            <w:proofErr w:type="spellStart"/>
+            <w:r>
+              <w:t>berisi</w:t>
+            </w:r>
+            <w:proofErr w:type="spellEnd"/>
+            <w:r>
+              <w:t xml:space="preserve"> </w:t>
+            </w:r>
+            <w:proofErr w:type="spellStart"/>
+            <w:r>
+              <w:t>informasi</w:t>
+            </w:r>
+            <w:proofErr w:type="spellEnd"/>
+            <w:r>
+              <w:t xml:space="preserve"> </w:t>
+            </w:r>
+            <w:proofErr w:type="spellStart"/>
+            <w:r>
+              <w:t>Judul</w:t>
+            </w:r>
+            <w:proofErr w:type="spellEnd"/>
+            <w:r>
+              <w:t xml:space="preserve"> banner yang </w:t>
+            </w:r>
+            <w:proofErr w:type="spellStart"/>
+            <w:r>
+              <w:t>tanyang</w:t>
+            </w:r>
+            <w:proofErr w:type="spellEnd"/>
+            <w:r>
+              <w:t xml:space="preserve"> </w:t>
+            </w:r>
+            <w:proofErr w:type="spellStart"/>
+            <w:r>
+              <w:t>pada</w:t>
+            </w:r>
+            <w:proofErr w:type="spellEnd"/>
+            <w:r>
+              <w:t xml:space="preserve"> </w:t>
+            </w:r>
+            <w:proofErr w:type="spellStart"/>
+            <w:r>
+              <w:t>aplikasi</w:t>
+            </w:r>
+            <w:proofErr w:type="spellEnd"/>
+          </w:p>
+        </w:tc>
+      </w:tr>
+      <w:tr>
+        <w:tc>
+          <w:tcPr>
+            <w:tcW w:w="1555" w:type="dxa"/>
+          </w:tcPr>
+          <w:p>
+            <w:pPr>
+              <w:spacing w:line="240" w:lineRule="auto"/>
+              <w:rPr>
+                <w:i/>
+              </w:rPr>
+            </w:pPr>
+            <w:r>
+              <w:rPr>
+                <w:i/>
+              </w:rPr>
+              <w:t>Users</w:t>
+            </w:r>
+          </w:p>
+        </w:tc>
+        <w:tc>
+          <w:tcPr>
+            <w:tcW w:w="4961" w:type="dxa"/>
+          </w:tcPr>
+          <w:p>
+            <w:pPr>
+              <w:spacing w:line="240" w:lineRule="auto"/>
+            </w:pPr>
+            <w:proofErr w:type="spellStart"/>
+            <w:r>
+              <w:t>Kolom</w:t>
+            </w:r>
+            <w:proofErr w:type="spellEnd"/>
+            <w:r>
+              <w:t xml:space="preserve"> </w:t>
+            </w:r>
+            <w:proofErr w:type="spellStart"/>
+            <w:r>
+              <w:t>ini</w:t>
+            </w:r>
+            <w:proofErr w:type="spellEnd"/>
+            <w:r>
+              <w:t xml:space="preserve"> </w:t>
+            </w:r>
+            <w:proofErr w:type="spellStart"/>
+            <w:r>
+              <w:t>berisi</w:t>
+            </w:r>
+            <w:proofErr w:type="spellEnd"/>
+            <w:r>
+              <w:t xml:space="preserve"> </w:t>
+            </w:r>
+            <w:proofErr w:type="spellStart"/>
+            <w:r>
+              <w:t>informasi</w:t>
+            </w:r>
+            <w:proofErr w:type="spellEnd"/>
+            <w:r>
+              <w:t xml:space="preserve"> user yang </w:t>
+            </w:r>
+            <w:proofErr w:type="spellStart"/>
+            <w:r>
+              <w:t>melihat</w:t>
+            </w:r>
+            <w:proofErr w:type="spellEnd"/>
+            <w:r>
+              <w:t xml:space="preserve"> </w:t>
+            </w:r>
+            <w:proofErr w:type="spellStart"/>
+            <w:r>
+              <w:t>tayangnya</w:t>
+            </w:r>
+            <w:proofErr w:type="spellEnd"/>
+            <w:r>
+              <w:t xml:space="preserve"> </w:t>
+            </w:r>
+            <w:proofErr w:type="spellStart"/>
+            <w:r>
+              <w:t>sebuah</w:t>
+            </w:r>
+            <w:proofErr w:type="spellEnd"/>
+            <w:r>
+              <w:t xml:space="preserve"> banner.</w:t>
+            </w:r>
+          </w:p>
+          <w:p>
+            <w:pPr>
+              <w:spacing w:line="240" w:lineRule="auto"/>
+            </w:pPr>
+            <w:proofErr w:type="spellStart"/>
+            <w:r>
+              <w:t>Kolom</w:t>
+            </w:r>
+            <w:proofErr w:type="spellEnd"/>
+            <w:r>
+              <w:t xml:space="preserve"> </w:t>
+            </w:r>
+            <w:proofErr w:type="spellStart"/>
+            <w:r>
+              <w:t>akan</w:t>
+            </w:r>
+            <w:proofErr w:type="spellEnd"/>
+            <w:r>
+              <w:t xml:space="preserve"> </w:t>
+            </w:r>
+            <w:proofErr w:type="spellStart"/>
+            <w:r>
+              <w:t>menampilkan</w:t>
+            </w:r>
+            <w:proofErr w:type="spellEnd"/>
+            <w:r>
+              <w:t xml:space="preserve"> data “-” </w:t>
+            </w:r>
+            <w:proofErr w:type="spellStart"/>
+            <w:r>
+              <w:t>jika</w:t>
+            </w:r>
+            <w:proofErr w:type="spellEnd"/>
+            <w:r>
+              <w:t xml:space="preserve"> yang </w:t>
+            </w:r>
+            <w:proofErr w:type="spellStart"/>
+            <w:r>
+              <w:t>melihat</w:t>
+            </w:r>
+            <w:proofErr w:type="spellEnd"/>
+            <w:r>
+              <w:t xml:space="preserve"> </w:t>
+            </w:r>
+            <w:proofErr w:type="spellStart"/>
+            <w:r>
+              <w:t>tayangnya</w:t>
+            </w:r>
+            <w:proofErr w:type="spellEnd"/>
+            <w:r>
+              <w:t xml:space="preserve"> </w:t>
+            </w:r>
+            <w:proofErr w:type="spellStart"/>
+            <w:r>
+              <w:t>sebuah</w:t>
+            </w:r>
+            <w:proofErr w:type="spellEnd"/>
+            <w:r>
+              <w:t xml:space="preserve"> banner </w:t>
+            </w:r>
+            <w:proofErr w:type="spellStart"/>
+            <w:r>
+              <w:t>adalah</w:t>
+            </w:r>
+            <w:proofErr w:type="spellEnd"/>
+            <w:r>
+              <w:t xml:space="preserve"> </w:t>
+            </w:r>
+            <w:proofErr w:type="spellStart"/>
+            <w:r>
+              <w:t>pengunjung</w:t>
+            </w:r>
+            <w:proofErr w:type="spellEnd"/>
+            <w:r>
+              <w:t xml:space="preserve"> public.</w:t>
+            </w:r>
+          </w:p>
+        </w:tc>
+      </w:tr>
+      <w:tr>
+        <w:tc>
+          <w:tcPr>
+            <w:tcW w:w="1555" w:type="dxa"/>
+          </w:tcPr>
+          <w:p>
+            <w:pPr>
+              <w:spacing w:line="240" w:lineRule="auto"/>
+              <w:rPr>
+                <w:i/>
+              </w:rPr>
+            </w:pPr>
+            <w:r>
+              <w:rPr>
+                <w:i/>
+              </w:rPr>
+              <w:t>Views</w:t>
+            </w:r>
+          </w:p>
+        </w:tc>
+        <w:tc>
+          <w:tcPr>
+            <w:tcW w:w="4961" w:type="dxa"/>
+          </w:tcPr>
+          <w:p>
+            <w:pPr>
+              <w:spacing w:line="240" w:lineRule="auto"/>
+            </w:pPr>
+            <w:proofErr w:type="spellStart"/>
+            <w:r>
+              <w:t>Kolom</w:t>
+            </w:r>
+            <w:proofErr w:type="spellEnd"/>
+            <w:r>
+              <w:t xml:space="preserve"> </w:t>
+            </w:r>
+            <w:proofErr w:type="spellStart"/>
+            <w:r>
+              <w:t>ini</w:t>
+            </w:r>
+            <w:proofErr w:type="spellEnd"/>
+            <w:r>
+              <w:t xml:space="preserve"> </w:t>
+            </w:r>
+            <w:proofErr w:type="spellStart"/>
+            <w:r>
+              <w:t>berisi</w:t>
+            </w:r>
+            <w:proofErr w:type="spellEnd"/>
+            <w:r>
+              <w:t xml:space="preserve"> </w:t>
+            </w:r>
+            <w:proofErr w:type="spellStart"/>
+            <w:r>
+              <w:t>informasi</w:t>
+            </w:r>
+            <w:proofErr w:type="spellEnd"/>
+            <w:r>
+              <w:t xml:space="preserve"> </w:t>
+            </w:r>
+            <w:proofErr w:type="spellStart"/>
+            <w:r>
+              <w:t>jumlah</w:t>
+            </w:r>
+            <w:proofErr w:type="spellEnd"/>
+            <w:r>
+              <w:t xml:space="preserve"> </w:t>
+            </w:r>
+            <w:proofErr w:type="spellStart"/>
+            <w:r>
+              <w:t>tayang</w:t>
+            </w:r>
+            <w:proofErr w:type="spellEnd"/>
+            <w:r>
+              <w:t xml:space="preserve"> </w:t>
+            </w:r>
+            <w:proofErr w:type="spellStart"/>
+            <w:r>
+              <w:t>sebuah</w:t>
+            </w:r>
+            <w:proofErr w:type="spellEnd"/>
+            <w:r>
+              <w:t xml:space="preserve"> banner </w:t>
+            </w:r>
+            <w:proofErr w:type="spellStart"/>
+            <w:r>
+              <w:t>berdasarkan</w:t>
+            </w:r>
+            <w:proofErr w:type="spellEnd"/>
+            <w:r>
+              <w:t xml:space="preserve"> user yang </w:t>
+            </w:r>
+            <w:proofErr w:type="spellStart"/>
+            <w:r>
+              <w:t>melihat</w:t>
+            </w:r>
+            <w:proofErr w:type="spellEnd"/>
+          </w:p>
+        </w:tc>
+      </w:tr>
+      <w:tr>
+        <w:tc>
+          <w:tcPr>
+            <w:tcW w:w="1555" w:type="dxa"/>
+          </w:tcPr>
+          <w:p>
+            <w:pPr>
+              <w:spacing w:line="240" w:lineRule="auto"/>
+              <w:rPr>
+                <w:i/>
+              </w:rPr>
+            </w:pPr>
+            <w:r>
+              <w:rPr>
+                <w:i/>
+              </w:rPr>
+              <w:t>View Date</w:t>
+            </w:r>
+          </w:p>
+        </w:tc>
+        <w:tc>
+          <w:tcPr>
+            <w:tcW w:w="4961" w:type="dxa"/>
+          </w:tcPr>
+          <w:p>
+            <w:pPr>
+              <w:spacing w:line="240" w:lineRule="auto"/>
+            </w:pPr>
+            <w:proofErr w:type="spellStart"/>
+            <w:r>
+              <w:t>Kolom</w:t>
+            </w:r>
+            <w:proofErr w:type="spellEnd"/>
+            <w:r>
+              <w:t xml:space="preserve"> </w:t>
+            </w:r>
+            <w:proofErr w:type="spellStart"/>
+            <w:r>
+              <w:t>ini</w:t>
+            </w:r>
+            <w:proofErr w:type="spellEnd"/>
+            <w:r>
+              <w:t xml:space="preserve"> </w:t>
+            </w:r>
+            <w:proofErr w:type="spellStart"/>
+            <w:r>
+              <w:t>berisi</w:t>
+            </w:r>
+            <w:proofErr w:type="spellEnd"/>
+            <w:r>
+              <w:t xml:space="preserve"> </w:t>
+            </w:r>
+            <w:proofErr w:type="spellStart"/>
+            <w:r>
+              <w:t>informasi</w:t>
+            </w:r>
+            <w:proofErr w:type="spellEnd"/>
+            <w:r>
+              <w:t xml:space="preserve"> data </w:t>
+            </w:r>
+            <w:proofErr w:type="spellStart"/>
+            <w:r>
+              <w:t>tayang</w:t>
+            </w:r>
+            <w:proofErr w:type="spellEnd"/>
+            <w:r>
+              <w:t xml:space="preserve"> </w:t>
+            </w:r>
+            <w:proofErr w:type="spellStart"/>
+            <w:r>
+              <w:t>terakhir</w:t>
+            </w:r>
+            <w:proofErr w:type="spellEnd"/>
+            <w:r>
+              <w:t xml:space="preserve"> </w:t>
+            </w:r>
+            <w:proofErr w:type="spellStart"/>
+            <w:r>
+              <w:t>sebuah</w:t>
+            </w:r>
+            <w:proofErr w:type="spellEnd"/>
+            <w:r>
+              <w:t xml:space="preserve"> banner </w:t>
+            </w:r>
+            <w:proofErr w:type="spellStart"/>
+            <w:r>
+              <w:t>berdasarkan</w:t>
+            </w:r>
+            <w:proofErr w:type="spellEnd"/>
+            <w:r>
+              <w:t xml:space="preserve"> user yang </w:t>
+            </w:r>
+            <w:proofErr w:type="spellStart"/>
+            <w:r>
+              <w:t>melihat</w:t>
+            </w:r>
+            <w:proofErr w:type="spellEnd"/>
+          </w:p>
+        </w:tc>
+      </w:tr>
+      <w:tr>
+        <w:tc>
+          <w:tcPr>
+            <w:tcW w:w="1555" w:type="dxa"/>
+          </w:tcPr>
+          <w:p>
+            <w:pPr>
+              <w:spacing w:line="240" w:lineRule="auto"/>
+              <w:rPr>
+                <w:i/>
+              </w:rPr>
+            </w:pPr>
+            <w:r>
+              <w:rPr>
+                <w:i/>
+              </w:rPr>
+              <w:t>View IP</w:t>
+            </w:r>
+          </w:p>
+        </w:tc>
+        <w:tc>
+          <w:tcPr>
+            <w:tcW w:w="4961" w:type="dxa"/>
+          </w:tcPr>
+          <w:p>
+            <w:pPr>
+              <w:spacing w:line="240" w:lineRule="auto"/>
+            </w:pPr>
+            <w:proofErr w:type="spellStart"/>
+            <w:r>
+              <w:t>Kolom</w:t>
+            </w:r>
+            <w:proofErr w:type="spellEnd"/>
+            <w:r>
+              <w:t xml:space="preserve"> </w:t>
+            </w:r>
+            <w:proofErr w:type="spellStart"/>
+            <w:r>
+              <w:t>ini</w:t>
+            </w:r>
+            <w:proofErr w:type="spellEnd"/>
+            <w:r>
+              <w:t xml:space="preserve"> </w:t>
+            </w:r>
+            <w:proofErr w:type="spellStart"/>
+            <w:r>
+              <w:t>berisi</w:t>
+            </w:r>
+            <w:proofErr w:type="spellEnd"/>
+            <w:r>
+              <w:t xml:space="preserve"> </w:t>
+            </w:r>
+            <w:proofErr w:type="spellStart"/>
+            <w:r>
+              <w:t>informasi</w:t>
+            </w:r>
+            <w:proofErr w:type="spellEnd"/>
+            <w:r>
+              <w:t xml:space="preserve"> </w:t>
+            </w:r>
+            <w:proofErr w:type="spellStart"/>
+            <w:r>
+              <w:t>alamat</w:t>
+            </w:r>
+            <w:proofErr w:type="spellEnd"/>
+            <w:r>
+              <w:t xml:space="preserve"> IP </w:t>
+            </w:r>
+            <w:proofErr w:type="spellStart"/>
+            <w:r>
+              <w:t>terakhir</w:t>
+            </w:r>
+            <w:proofErr w:type="spellEnd"/>
+            <w:r>
+              <w:t xml:space="preserve"> user yang </w:t>
+            </w:r>
+            <w:proofErr w:type="spellStart"/>
+            <w:r>
+              <w:t>melihat</w:t>
+            </w:r>
+            <w:proofErr w:type="spellEnd"/>
+            <w:r>
+              <w:t xml:space="preserve"> </w:t>
+            </w:r>
+            <w:proofErr w:type="spellStart"/>
+            <w:r>
+              <w:t>tayangnya</w:t>
+            </w:r>
+            <w:proofErr w:type="spellEnd"/>
+            <w:r>
+              <w:t xml:space="preserve"> banner</w:t>
+            </w:r>
+          </w:p>
+        </w:tc>
+      </w:tr>
+      <w:tr>
+        <w:tc>
+          <w:tcPr>
+            <w:tcW w:w="1555" w:type="dxa"/>
+          </w:tcPr>
+          <w:p>
+            <w:pPr>
+              <w:spacing w:line="240" w:lineRule="auto"/>
+              <w:rPr>
+                <w:i/>
+              </w:rPr>
+            </w:pPr>
+            <w:r>
+              <w:rPr>
+                <w:i/>
+              </w:rPr>
+              <w:t>Options</w:t>
+            </w:r>
+          </w:p>
+        </w:tc>
+        <w:tc>
+          <w:tcPr>
+            <w:tcW w:w="4961" w:type="dxa"/>
+          </w:tcPr>
+          <w:p>
+            <w:pPr>
+              <w:spacing w:line="240" w:lineRule="auto"/>
+            </w:pPr>
+            <w:proofErr w:type="spellStart"/>
+            <w:r>
+              <w:t>Kolom</w:t>
+            </w:r>
+            <w:proofErr w:type="spellEnd"/>
+            <w:r>
+              <w:t xml:space="preserve"> </w:t>
+            </w:r>
+            <w:proofErr w:type="spellStart"/>
+            <w:r>
+              <w:t>ini</w:t>
+            </w:r>
+            <w:proofErr w:type="spellEnd"/>
+            <w:r>
+              <w:t xml:space="preserve"> </w:t>
+            </w:r>
+            <w:proofErr w:type="spellStart"/>
+            <w:r>
+              <w:t>berisi</w:t>
+            </w:r>
+            <w:proofErr w:type="spellEnd"/>
+            <w:r>
+              <w:t xml:space="preserve"> </w:t>
+            </w:r>
+            <w:r>
+              <w:rPr>
+                <w:i/>
+              </w:rPr>
+              <w:t>action</w:t>
+            </w:r>
+            <w:r>
+              <w:t xml:space="preserve"> yang </w:t>
+            </w:r>
+            <w:proofErr w:type="spellStart"/>
+            <w:r>
+              <w:t>dapat</w:t>
+            </w:r>
+            <w:proofErr w:type="spellEnd"/>
+            <w:r>
+              <w:t xml:space="preserve"> </w:t>
+            </w:r>
+            <w:proofErr w:type="spellStart"/>
+            <w:r>
+              <w:t>Anda</w:t>
+            </w:r>
+            <w:proofErr w:type="spellEnd"/>
+            <w:r>
+              <w:t xml:space="preserve"> </w:t>
+            </w:r>
+            <w:proofErr w:type="spellStart"/>
+            <w:r>
+              <w:t>gunakan</w:t>
+            </w:r>
+            <w:proofErr w:type="spellEnd"/>
+            <w:r>
+              <w:t xml:space="preserve"> </w:t>
+            </w:r>
+            <w:proofErr w:type="spellStart"/>
+            <w:r>
+              <w:t>untuk</w:t>
+            </w:r>
+            <w:proofErr w:type="spellEnd"/>
+            <w:r>
+              <w:t xml:space="preserve"> </w:t>
+            </w:r>
+            <w:proofErr w:type="spellStart"/>
+            <w:r>
+              <w:t>melakukan</w:t>
+            </w:r>
+            <w:proofErr w:type="spellEnd"/>
+            <w:r>
+              <w:t xml:space="preserve"> </w:t>
+            </w:r>
+            <w:proofErr w:type="spellStart"/>
+            <w:r>
+              <w:t>kelola</w:t>
+            </w:r>
+            <w:proofErr w:type="spellEnd"/>
+            <w:r>
+              <w:t xml:space="preserve"> </w:t>
+            </w:r>
+            <w:proofErr w:type="spellStart"/>
+            <w:r>
+              <w:t>terhadap</w:t>
+            </w:r>
+            <w:proofErr w:type="spellEnd"/>
+            <w:r>
+              <w:t xml:space="preserve"> data </w:t>
+            </w:r>
+            <w:proofErr w:type="spellStart"/>
+            <w:r>
+              <w:t>sejarah</w:t>
+            </w:r>
+            <w:proofErr w:type="spellEnd"/>
+            <w:r>
+              <w:t xml:space="preserve"> </w:t>
+            </w:r>
+            <w:proofErr w:type="spellStart"/>
+            <w:r>
+              <w:t>tayang</w:t>
+            </w:r>
+            <w:proofErr w:type="spellEnd"/>
+            <w:r>
+              <w:t xml:space="preserve"> banner</w:t>
+            </w:r>
+            <w:r>
+              <w:t xml:space="preserve">. </w:t>
+            </w:r>
+          </w:p>
+          <w:p>
+            <w:pPr>
+              <w:spacing w:line="240" w:lineRule="auto"/>
+            </w:pPr>
+            <w:proofErr w:type="spellStart"/>
+            <w:r>
+              <w:t>Terdapat</w:t>
+            </w:r>
+            <w:proofErr w:type="spellEnd"/>
+            <w:r>
+              <w:t xml:space="preserve"> 2 (</w:t>
+            </w:r>
+            <w:proofErr w:type="spellStart"/>
+            <w:r>
+              <w:t>dua</w:t>
+            </w:r>
+            <w:proofErr w:type="spellEnd"/>
+            <w:r>
+              <w:t xml:space="preserve">) </w:t>
+            </w:r>
+            <w:proofErr w:type="spellStart"/>
+            <w:r>
+              <w:t>piihan</w:t>
+            </w:r>
+            <w:proofErr w:type="spellEnd"/>
+            <w:r>
+              <w:t xml:space="preserve"> yang </w:t>
+            </w:r>
+            <w:proofErr w:type="spellStart"/>
+            <w:r>
+              <w:t>dapat</w:t>
+            </w:r>
+            <w:proofErr w:type="spellEnd"/>
+            <w:r>
+              <w:t xml:space="preserve"> </w:t>
+            </w:r>
+            <w:proofErr w:type="spellStart"/>
+            <w:r>
+              <w:t>Anda</w:t>
+            </w:r>
+            <w:proofErr w:type="spellEnd"/>
+            <w:r>
+              <w:t xml:space="preserve"> </w:t>
+            </w:r>
+            <w:proofErr w:type="spellStart"/>
+            <w:r>
+              <w:t>gunakan</w:t>
+            </w:r>
+            <w:proofErr w:type="spellEnd"/>
+            <w:r>
+              <w:t xml:space="preserve"> </w:t>
+            </w:r>
+            <w:proofErr w:type="spellStart"/>
+            <w:r>
+              <w:t>pada</w:t>
+            </w:r>
+            <w:proofErr w:type="spellEnd"/>
+            <w:r>
+              <w:t xml:space="preserve"> </w:t>
+            </w:r>
+            <w:proofErr w:type="spellStart"/>
+            <w:r>
+              <w:t>tabel</w:t>
+            </w:r>
+            <w:proofErr w:type="spellEnd"/>
+            <w:r>
+              <w:t xml:space="preserve"> </w:t>
+            </w:r>
+            <w:proofErr w:type="spellStart"/>
+            <w:r>
+              <w:t>kelola</w:t>
+            </w:r>
+            <w:proofErr w:type="spellEnd"/>
+            <w:r>
+              <w:t xml:space="preserve"> </w:t>
+            </w:r>
+            <w:proofErr w:type="spellStart"/>
+            <w:r>
+              <w:t>kategori</w:t>
+            </w:r>
+            <w:proofErr w:type="spellEnd"/>
+            <w:r>
+              <w:t xml:space="preserve"> banner </w:t>
+            </w:r>
+            <w:proofErr w:type="spellStart"/>
+            <w:r>
+              <w:t>ini</w:t>
+            </w:r>
+            <w:proofErr w:type="spellEnd"/>
+            <w:r>
+              <w:t xml:space="preserve"> </w:t>
+            </w:r>
+            <w:proofErr w:type="spellStart"/>
+            <w:r>
+              <w:t>yaitu</w:t>
+            </w:r>
+            <w:proofErr w:type="spellEnd"/>
+            <w:r>
+              <w:t xml:space="preserve"> </w:t>
+            </w:r>
+            <w:r>
+              <w:rPr>
+                <w:i/>
+              </w:rPr>
+              <w:t>View</w:t>
+            </w:r>
+            <w:r>
+              <w:t xml:space="preserve"> </w:t>
+            </w:r>
+            <w:proofErr w:type="spellStart"/>
+            <w:r>
+              <w:t>dan</w:t>
+            </w:r>
+            <w:proofErr w:type="spellEnd"/>
+            <w:r>
+              <w:t xml:space="preserve"> </w:t>
+            </w:r>
+            <w:r>
+              <w:rPr>
+                <w:i/>
+              </w:rPr>
+              <w:t>Delete</w:t>
+            </w:r>
+            <w:r>
+              <w:t>.</w:t>
+            </w:r>
+          </w:p>
+        </w:tc>
+      </w:tr>
+    </w:tbl>
     <w:p>
       <w:pPr>
+        <w:spacing w:before="240"/>
         <w:ind w:right="-85" w:firstLine="709"/>
       </w:pPr>
+      <w:proofErr w:type="spellStart"/>
+      <w:r>
+        <w:t>Tampilan</w:t>
+      </w:r>
+      <w:proofErr w:type="spellEnd"/>
+      <w:r>
+        <w:t xml:space="preserve"> </w:t>
+      </w:r>
+      <w:proofErr w:type="spellStart"/>
+      <w:r>
+        <w:t>tabel</w:t>
+      </w:r>
+      <w:proofErr w:type="spellEnd"/>
+      <w:r>
+        <w:t xml:space="preserve"> </w:t>
+      </w:r>
+      <w:proofErr w:type="spellStart"/>
+      <w:r>
+        <w:t>sejarah</w:t>
+      </w:r>
+      <w:proofErr w:type="spellEnd"/>
+      <w:r>
+        <w:t xml:space="preserve"> </w:t>
+      </w:r>
+      <w:proofErr w:type="spellStart"/>
+      <w:r>
+        <w:t>tayang</w:t>
+      </w:r>
+      <w:proofErr w:type="spellEnd"/>
+      <w:r>
+        <w:t xml:space="preserve"> </w:t>
+      </w:r>
+      <w:proofErr w:type="spellStart"/>
+      <w:r>
+        <w:t>sebuah</w:t>
+      </w:r>
+      <w:proofErr w:type="spellEnd"/>
+      <w:r>
+        <w:t xml:space="preserve"> banner </w:t>
+      </w:r>
+      <w:proofErr w:type="spellStart"/>
+      <w:r>
+        <w:t>pada</w:t>
+      </w:r>
+      <w:proofErr w:type="spellEnd"/>
+      <w:r>
+        <w:t xml:space="preserve"> </w:t>
+      </w:r>
+      <w:proofErr w:type="spellStart"/>
+      <w:r>
+        <w:t>aplikasi</w:t>
+      </w:r>
+      <w:proofErr w:type="spellEnd"/>
+      <w:r>
+        <w:t xml:space="preserve"> </w:t>
+      </w:r>
+      <w:proofErr w:type="spellStart"/>
+      <w:r>
+        <w:t>dapat</w:t>
+      </w:r>
+      <w:proofErr w:type="spellEnd"/>
+      <w:r>
+        <w:t xml:space="preserve"> </w:t>
+      </w:r>
+      <w:proofErr w:type="spellStart"/>
+      <w:r>
+        <w:t>dilihat</w:t>
+      </w:r>
+      <w:proofErr w:type="spellEnd"/>
+      <w:r>
+        <w:t xml:space="preserve"> </w:t>
+      </w:r>
+      <w:proofErr w:type="spellStart"/>
+      <w:r>
+        <w:t>pada</w:t>
+      </w:r>
+      <w:proofErr w:type="spellEnd"/>
+      <w:r>
+        <w:t xml:space="preserve"> </w:t>
+      </w:r>
+      <w:proofErr w:type="spellStart"/>
+      <w:r>
+        <w:t>gambar</w:t>
+      </w:r>
+      <w:proofErr w:type="spellEnd"/>
+      <w:r>
+        <w:t xml:space="preserve"> </w:t>
+      </w:r>
+      <w:proofErr w:type="spellStart"/>
+      <w:r>
+        <w:t>dibawah</w:t>
+      </w:r>
+      <w:proofErr w:type="spellEnd"/>
+      <w:r>
+        <w:t xml:space="preserve"> </w:t>
+      </w:r>
+      <w:proofErr w:type="spellStart"/>
+      <w:r>
+        <w:t>ini</w:t>
+      </w:r>
+      <w:proofErr w:type="spellEnd"/>
+      <w:r>
+        <w:t>:</w:t>
+      </w:r>
     </w:p>
     <w:p>
       <w:pPr>
         <w:keepNext/>
+        <w:spacing w:before="240"/>
         <w:ind w:right="-85"/>
         <w:jc w:val="center"/>
       </w:pPr>
@@ -8576,7 +10195,7 @@
         <w:lastRenderedPageBreak/>
         <w:drawing>
           <wp:inline distT="0" distB="0" distL="0" distR="0">
-            <wp:extent cx="4177030" cy="2957195"/>
+            <wp:extent cx="4177030" cy="2669854"/>
             <wp:effectExtent l="0" t="0" r="0" b="0"/>
             <wp:docPr id="4" name="Picture 4"/>
             <wp:cNvGraphicFramePr>
@@ -8604,7 +10223,7 @@
                   <pic:spPr>
                     <a:xfrm>
                       <a:off x="0" y="0"/>
-                      <a:ext cx="4177030" cy="2957195"/>
+                      <a:ext cx="4177030" cy="2669854"/>
                     </a:xfrm>
                     <a:prstGeom prst="rect">
                       <a:avLst/>
@@ -8631,24 +10250,14 @@
       <w:r>
         <w:t xml:space="preserve"> </w:t>
       </w:r>
-      <w:r>
-        <w:fldChar w:fldCharType="begin"/>
-      </w:r>
-      <w:r>
-        <w:instrText xml:space="preserve"> SEQ Gambar \* ARABIC </w:instrText>
-      </w:r>
-      <w:r>
-        <w:fldChar w:fldCharType="separate"/>
-      </w:r>
-      <w:r>
-        <w:rPr>
-          <w:noProof/>
-        </w:rPr>
-        <w:t>4</w:t>
-      </w:r>
-      <w:r>
-        <w:fldChar w:fldCharType="end"/>
-      </w:r>
+      <w:fldSimple w:instr=" SEQ Gambar \* ARABIC ">
+        <w:r>
+          <w:rPr>
+            <w:noProof/>
+          </w:rPr>
+          <w:t>4</w:t>
+        </w:r>
+      </w:fldSimple>
       <w:r>
         <w:t xml:space="preserve"> History View Banner</w:t>
       </w:r>
@@ -8656,32 +10265,118 @@
     </w:p>
     <w:p>
       <w:pPr>
-        <w:pStyle w:val="Heading3"/>
+        <w:ind w:firstLine="709"/>
       </w:pPr>
       <w:bookmarkStart w:id="26" w:name="_Toc483341658"/>
       <w:bookmarkStart w:id="27" w:name="_Toc483344214"/>
-      <w:r>
-        <w:t>Clicks</w:t>
-      </w:r>
-      <w:bookmarkEnd w:id="26"/>
-      <w:bookmarkEnd w:id="27"/>
+      <w:proofErr w:type="spellStart"/>
+      <w:r>
+        <w:t>Tampilan</w:t>
+      </w:r>
+      <w:proofErr w:type="spellEnd"/>
+      <w:r>
+        <w:t xml:space="preserve"> </w:t>
+      </w:r>
+      <w:r>
+        <w:t>detail</w:t>
+      </w:r>
+      <w:r>
+        <w:t xml:space="preserve"> </w:t>
+      </w:r>
+      <w:proofErr w:type="spellStart"/>
+      <w:r>
+        <w:t>sejarah</w:t>
+      </w:r>
+      <w:proofErr w:type="spellEnd"/>
+      <w:r>
+        <w:t xml:space="preserve"> </w:t>
+      </w:r>
+      <w:proofErr w:type="spellStart"/>
+      <w:r>
+        <w:t>tanyang</w:t>
+      </w:r>
+      <w:proofErr w:type="spellEnd"/>
+      <w:r>
+        <w:t xml:space="preserve"> banner </w:t>
+      </w:r>
+      <w:proofErr w:type="spellStart"/>
+      <w:r>
+        <w:t>pada</w:t>
+      </w:r>
+      <w:proofErr w:type="spellEnd"/>
+      <w:r>
+        <w:t xml:space="preserve"> </w:t>
+      </w:r>
+      <w:proofErr w:type="spellStart"/>
+      <w:r>
+        <w:t>aplikasi</w:t>
+      </w:r>
+      <w:proofErr w:type="spellEnd"/>
+      <w:r>
+        <w:t xml:space="preserve"> </w:t>
+      </w:r>
+      <w:proofErr w:type="spellStart"/>
+      <w:r>
+        <w:t>dapat</w:t>
+      </w:r>
+      <w:proofErr w:type="spellEnd"/>
+      <w:r>
+        <w:t xml:space="preserve"> </w:t>
+      </w:r>
+      <w:proofErr w:type="spellStart"/>
+      <w:r>
+        <w:t>dilihat</w:t>
+      </w:r>
+      <w:proofErr w:type="spellEnd"/>
+      <w:r>
+        <w:t xml:space="preserve"> </w:t>
+      </w:r>
+      <w:proofErr w:type="spellStart"/>
+      <w:r>
+        <w:t>pada</w:t>
+      </w:r>
+      <w:proofErr w:type="spellEnd"/>
+      <w:r>
+        <w:t xml:space="preserve"> </w:t>
+      </w:r>
+      <w:proofErr w:type="spellStart"/>
+      <w:r>
+        <w:t>gambar</w:t>
+      </w:r>
+      <w:proofErr w:type="spellEnd"/>
+      <w:r>
+        <w:t xml:space="preserve"> </w:t>
+      </w:r>
+      <w:proofErr w:type="spellStart"/>
+      <w:r>
+        <w:t>dibawah</w:t>
+      </w:r>
+      <w:proofErr w:type="spellEnd"/>
+      <w:r>
+        <w:t xml:space="preserve"> </w:t>
+      </w:r>
+      <w:proofErr w:type="spellStart"/>
+      <w:r>
+        <w:t>ini</w:t>
+      </w:r>
+      <w:proofErr w:type="spellEnd"/>
+      <w:r>
+        <w:t>:</w:t>
+      </w:r>
     </w:p>
-    <w:p/>
     <w:p>
       <w:pPr>
         <w:keepNext/>
-        <w:jc w:val="center"/>
       </w:pPr>
       <w:r>
         <w:rPr>
           <w:noProof/>
         </w:rPr>
-        <w:lastRenderedPageBreak/>
         <w:drawing>
           <wp:inline distT="0" distB="0" distL="0" distR="0">
-            <wp:extent cx="4177030" cy="2930525"/>
-            <wp:effectExtent l="0" t="0" r="0" b="3175"/>
-            <wp:docPr id="5" name="Picture 5"/>
+            <wp:extent cx="4177030" cy="2614295"/>
+            <wp:effectExtent l="0" t="0" r="0" b="0"/>
+            <wp:docPr id="7" name="Picture 7"/>
             <wp:cNvGraphicFramePr>
               <a:graphicFrameLocks xmlns:a="http://schemas.openxmlformats.org/drawingml/2006/main" noChangeAspect="1"/>
             </wp:cNvGraphicFramePr>
@@ -8689,7 +10384,7 @@
               <a:graphicData uri="http://schemas.openxmlformats.org/drawingml/2006/picture">
                 <pic:pic xmlns:pic="http://schemas.openxmlformats.org/drawingml/2006/picture">
                   <pic:nvPicPr>
-                    <pic:cNvPr id="5" name="banner_clicks.png"/>
+                    <pic:cNvPr id="7" name="banner_view_detail.png"/>
                     <pic:cNvPicPr/>
                   </pic:nvPicPr>
                   <pic:blipFill>
@@ -8707,7 +10402,7 @@
                   <pic:spPr>
                     <a:xfrm>
                       <a:off x="0" y="0"/>
-                      <a:ext cx="4177030" cy="2930525"/>
+                      <a:ext cx="4177030" cy="2614295"/>
                     </a:xfrm>
                     <a:prstGeom prst="rect">
                       <a:avLst/>
@@ -8725,7 +10420,6 @@
         <w:pStyle w:val="Caption"/>
         <w:jc w:val="center"/>
       </w:pPr>
-      <w:bookmarkStart w:id="28" w:name="_Toc483344222"/>
       <w:proofErr w:type="spellStart"/>
       <w:r>
         <w:t>Gambar</w:t>
@@ -8734,50 +10428,1336 @@
       <w:r>
         <w:t xml:space="preserve"> </w:t>
       </w:r>
-      <w:r>
-        <w:fldChar w:fldCharType="begin"/>
-      </w:r>
-      <w:r>
-        <w:instrText xml:space="preserve"> SEQ Gambar \* ARABIC </w:instrText>
-      </w:r>
-      <w:r>
-        <w:fldChar w:fldCharType="separate"/>
-      </w:r>
+      <w:fldSimple w:instr=" SEQ Gambar \* ARABIC ">
+        <w:r>
+          <w:rPr>
+            <w:noProof/>
+          </w:rPr>
+          <w:t>5</w:t>
+        </w:r>
+      </w:fldSimple>
       <w:r>
         <w:rPr>
           <w:noProof/>
         </w:rPr>
-        <w:t>5</w:t>
-      </w:r>
-      <w:r>
-        <w:fldChar w:fldCharType="end"/>
-      </w:r>
-      <w:r>
-        <w:t xml:space="preserve"> </w:t>
-      </w:r>
-      <w:r>
-        <w:t xml:space="preserve">History </w:t>
-      </w:r>
-      <w:r>
-        <w:t>Click Banner</w:t>
-      </w:r>
+        <w:t xml:space="preserve"> History </w:t>
+      </w:r>
+      <w:r>
+        <w:rPr>
+          <w:noProof/>
+        </w:rPr>
+        <w:t xml:space="preserve">View </w:t>
+      </w:r>
+      <w:r>
+        <w:rPr>
+          <w:noProof/>
+        </w:rPr>
+        <w:t>Banner Detail</w:t>
+      </w:r>
+    </w:p>
+    <w:p/>
+    <w:p>
+      <w:pPr>
+        <w:ind w:firstLine="709"/>
+      </w:pPr>
+      <w:proofErr w:type="spellStart"/>
+      <w:r>
+        <w:t>Pada</w:t>
+      </w:r>
+      <w:proofErr w:type="spellEnd"/>
+      <w:r>
+        <w:t xml:space="preserve"> </w:t>
+      </w:r>
+      <w:proofErr w:type="spellStart"/>
+      <w:r>
+        <w:t>firur</w:t>
+      </w:r>
+      <w:proofErr w:type="spellEnd"/>
+      <w:r>
+        <w:t xml:space="preserve"> </w:t>
+      </w:r>
+      <w:proofErr w:type="spellStart"/>
+      <w:r>
+        <w:t>ini</w:t>
+      </w:r>
+      <w:proofErr w:type="spellEnd"/>
+      <w:r>
+        <w:t xml:space="preserve"> </w:t>
+      </w:r>
+      <w:proofErr w:type="spellStart"/>
+      <w:r>
+        <w:t>Anda</w:t>
+      </w:r>
+      <w:proofErr w:type="spellEnd"/>
+      <w:r>
+        <w:t xml:space="preserve"> juga </w:t>
+      </w:r>
+      <w:proofErr w:type="spellStart"/>
+      <w:r>
+        <w:t>dapat</w:t>
+      </w:r>
+      <w:proofErr w:type="spellEnd"/>
+      <w:r>
+        <w:t xml:space="preserve"> </w:t>
+      </w:r>
+      <w:proofErr w:type="spellStart"/>
+      <w:r>
+        <w:t>melihat</w:t>
+      </w:r>
+      <w:proofErr w:type="spellEnd"/>
+      <w:r>
+        <w:t xml:space="preserve"> data </w:t>
+      </w:r>
+      <w:proofErr w:type="spellStart"/>
+      <w:r>
+        <w:t>sejarah</w:t>
+      </w:r>
+      <w:proofErr w:type="spellEnd"/>
+      <w:r>
+        <w:t xml:space="preserve"> </w:t>
+      </w:r>
+      <w:proofErr w:type="spellStart"/>
+      <w:r>
+        <w:t>tayang</w:t>
+      </w:r>
+      <w:proofErr w:type="spellEnd"/>
+      <w:r>
+        <w:t xml:space="preserve"> </w:t>
+      </w:r>
+      <w:r>
+        <w:t xml:space="preserve">banner </w:t>
+      </w:r>
+      <w:proofErr w:type="spellStart"/>
+      <w:r>
+        <w:t>pada</w:t>
+      </w:r>
+      <w:proofErr w:type="spellEnd"/>
+      <w:r>
+        <w:t xml:space="preserve"> </w:t>
+      </w:r>
+      <w:proofErr w:type="spellStart"/>
+      <w:r>
+        <w:t>aplikasi</w:t>
+      </w:r>
+      <w:proofErr w:type="spellEnd"/>
+      <w:r>
+        <w:t xml:space="preserve"> </w:t>
+      </w:r>
+      <w:proofErr w:type="spellStart"/>
+      <w:r>
+        <w:t>secara</w:t>
+      </w:r>
+      <w:proofErr w:type="spellEnd"/>
+      <w:r>
+        <w:t xml:space="preserve"> </w:t>
+      </w:r>
+      <w:proofErr w:type="spellStart"/>
+      <w:r>
+        <w:t>lebih</w:t>
+      </w:r>
+      <w:proofErr w:type="spellEnd"/>
+      <w:r>
+        <w:t xml:space="preserve"> </w:t>
+      </w:r>
+      <w:r>
+        <w:t xml:space="preserve">detail. </w:t>
+      </w:r>
+      <w:proofErr w:type="spellStart"/>
+      <w:r>
+        <w:t>Anda</w:t>
+      </w:r>
+      <w:proofErr w:type="spellEnd"/>
+      <w:r>
+        <w:t xml:space="preserve"> </w:t>
+      </w:r>
+      <w:proofErr w:type="spellStart"/>
+      <w:r>
+        <w:t>dapat</w:t>
+      </w:r>
+      <w:proofErr w:type="spellEnd"/>
+      <w:r>
+        <w:t xml:space="preserve"> </w:t>
+      </w:r>
+      <w:proofErr w:type="spellStart"/>
+      <w:r>
+        <w:t>mengklik</w:t>
+      </w:r>
+      <w:proofErr w:type="spellEnd"/>
+      <w:r>
+        <w:t xml:space="preserve"> </w:t>
+      </w:r>
+      <w:proofErr w:type="spellStart"/>
+      <w:r>
+        <w:t>jumlah</w:t>
+      </w:r>
+      <w:proofErr w:type="spellEnd"/>
+      <w:r>
+        <w:t xml:space="preserve"> </w:t>
+      </w:r>
+      <w:proofErr w:type="spellStart"/>
+      <w:r>
+        <w:t>tayang</w:t>
+      </w:r>
+      <w:proofErr w:type="spellEnd"/>
+      <w:r>
+        <w:t xml:space="preserve"> yang </w:t>
+      </w:r>
+      <w:proofErr w:type="spellStart"/>
+      <w:r>
+        <w:t>terletak</w:t>
+      </w:r>
+      <w:proofErr w:type="spellEnd"/>
+      <w:r>
+        <w:t xml:space="preserve"> </w:t>
+      </w:r>
+      <w:proofErr w:type="spellStart"/>
+      <w:r>
+        <w:t>pada</w:t>
+      </w:r>
+      <w:proofErr w:type="spellEnd"/>
+      <w:r>
+        <w:t xml:space="preserve"> </w:t>
+      </w:r>
+      <w:proofErr w:type="spellStart"/>
+      <w:r>
+        <w:t>kolom</w:t>
+      </w:r>
+      <w:proofErr w:type="spellEnd"/>
+      <w:r>
+        <w:t xml:space="preserve"> </w:t>
+      </w:r>
+      <w:r>
+        <w:rPr>
+          <w:i/>
+        </w:rPr>
+        <w:t>views</w:t>
+      </w:r>
+      <w:r>
+        <w:t>.</w:t>
+      </w:r>
+    </w:p>
+    <w:p>
+      <w:pPr>
+        <w:ind w:firstLine="709"/>
+      </w:pPr>
+      <w:proofErr w:type="spellStart"/>
+      <w:r>
+        <w:t>Tampilan</w:t>
+      </w:r>
+      <w:proofErr w:type="spellEnd"/>
+      <w:r>
+        <w:t xml:space="preserve"> </w:t>
+      </w:r>
+      <w:r>
+        <w:t xml:space="preserve">data </w:t>
+      </w:r>
+      <w:proofErr w:type="spellStart"/>
+      <w:r>
+        <w:t>sejarah</w:t>
+      </w:r>
+      <w:proofErr w:type="spellEnd"/>
+      <w:r>
+        <w:t xml:space="preserve"> </w:t>
+      </w:r>
+      <w:proofErr w:type="spellStart"/>
+      <w:r>
+        <w:t>tayang</w:t>
+      </w:r>
+      <w:proofErr w:type="spellEnd"/>
+      <w:r>
+        <w:t xml:space="preserve"> banner </w:t>
+      </w:r>
+      <w:proofErr w:type="spellStart"/>
+      <w:r>
+        <w:t>secara</w:t>
+      </w:r>
+      <w:proofErr w:type="spellEnd"/>
+      <w:r>
+        <w:t xml:space="preserve"> detail </w:t>
+      </w:r>
+      <w:proofErr w:type="spellStart"/>
+      <w:r>
+        <w:t>dapat</w:t>
+      </w:r>
+      <w:proofErr w:type="spellEnd"/>
+      <w:r>
+        <w:t xml:space="preserve"> </w:t>
+      </w:r>
+      <w:proofErr w:type="spellStart"/>
+      <w:r>
+        <w:t>dilihat</w:t>
+      </w:r>
+      <w:proofErr w:type="spellEnd"/>
+      <w:r>
+        <w:t xml:space="preserve"> </w:t>
+      </w:r>
+      <w:proofErr w:type="spellStart"/>
+      <w:r>
+        <w:t>pada</w:t>
+      </w:r>
+      <w:proofErr w:type="spellEnd"/>
+      <w:r>
+        <w:t xml:space="preserve"> </w:t>
+      </w:r>
+      <w:proofErr w:type="spellStart"/>
+      <w:r>
+        <w:t>gambar</w:t>
+      </w:r>
+      <w:proofErr w:type="spellEnd"/>
+      <w:r>
+        <w:t xml:space="preserve"> </w:t>
+      </w:r>
+      <w:proofErr w:type="spellStart"/>
+      <w:r>
+        <w:t>dibawah</w:t>
+      </w:r>
+      <w:proofErr w:type="spellEnd"/>
+      <w:r>
+        <w:t xml:space="preserve"> </w:t>
+      </w:r>
+      <w:proofErr w:type="spellStart"/>
+      <w:r>
+        <w:t>ini</w:t>
+      </w:r>
+      <w:proofErr w:type="spellEnd"/>
+      <w:r>
+        <w:t>:</w:t>
+      </w:r>
+    </w:p>
+    <w:p>
+      <w:pPr>
+        <w:jc w:val="center"/>
+      </w:pPr>
+      <w:bookmarkStart w:id="28" w:name="_GoBack"/>
       <w:bookmarkEnd w:id="28"/>
     </w:p>
     <w:p>
       <w:pPr>
+        <w:pStyle w:val="Heading3"/>
+      </w:pPr>
+      <w:r>
+        <w:t>Clicks</w:t>
+      </w:r>
+      <w:bookmarkEnd w:id="26"/>
+      <w:bookmarkEnd w:id="27"/>
+    </w:p>
+    <w:p>
+      <w:pPr>
+        <w:ind w:firstLine="709"/>
+      </w:pPr>
+      <w:proofErr w:type="spellStart"/>
+      <w:r>
+        <w:t>Pada</w:t>
+      </w:r>
+      <w:proofErr w:type="spellEnd"/>
+      <w:r>
+        <w:t xml:space="preserve"> </w:t>
+      </w:r>
+      <w:proofErr w:type="spellStart"/>
+      <w:r>
+        <w:t>fitur</w:t>
+      </w:r>
+      <w:proofErr w:type="spellEnd"/>
+      <w:r>
+        <w:t xml:space="preserve"> </w:t>
+      </w:r>
+      <w:r>
+        <w:rPr>
+          <w:i/>
+        </w:rPr>
+        <w:t>history clicks</w:t>
+      </w:r>
+      <w:r>
+        <w:t xml:space="preserve"> </w:t>
+      </w:r>
+      <w:proofErr w:type="spellStart"/>
+      <w:r>
+        <w:t>ini</w:t>
+      </w:r>
+      <w:proofErr w:type="spellEnd"/>
+      <w:r>
+        <w:t xml:space="preserve"> </w:t>
+      </w:r>
+      <w:proofErr w:type="spellStart"/>
+      <w:r>
+        <w:t>Anda</w:t>
+      </w:r>
+      <w:proofErr w:type="spellEnd"/>
+      <w:r>
+        <w:t xml:space="preserve"> </w:t>
+      </w:r>
+      <w:proofErr w:type="spellStart"/>
+      <w:r>
+        <w:t>dapat</w:t>
+      </w:r>
+      <w:proofErr w:type="spellEnd"/>
+      <w:r>
+        <w:t xml:space="preserve"> </w:t>
+      </w:r>
+      <w:proofErr w:type="spellStart"/>
+      <w:r>
+        <w:t>melihat</w:t>
+      </w:r>
+      <w:proofErr w:type="spellEnd"/>
+      <w:r>
+        <w:t xml:space="preserve"> </w:t>
+      </w:r>
+      <w:proofErr w:type="spellStart"/>
+      <w:r>
+        <w:t>informasi</w:t>
+      </w:r>
+      <w:proofErr w:type="spellEnd"/>
+      <w:r>
+        <w:t xml:space="preserve"> </w:t>
+      </w:r>
+      <w:proofErr w:type="spellStart"/>
+      <w:r>
+        <w:t>sejarah</w:t>
+      </w:r>
+      <w:proofErr w:type="spellEnd"/>
+      <w:r>
+        <w:t xml:space="preserve"> </w:t>
+      </w:r>
+      <w:proofErr w:type="spellStart"/>
+      <w:r>
+        <w:t>dan</w:t>
+      </w:r>
+      <w:proofErr w:type="spellEnd"/>
+      <w:r>
+        <w:t xml:space="preserve"> </w:t>
+      </w:r>
+      <w:proofErr w:type="spellStart"/>
+      <w:r>
+        <w:t>statistik</w:t>
+      </w:r>
+      <w:proofErr w:type="spellEnd"/>
+      <w:r>
+        <w:t xml:space="preserve"> </w:t>
+      </w:r>
+      <w:proofErr w:type="spellStart"/>
+      <w:r>
+        <w:t>klik</w:t>
+      </w:r>
+      <w:proofErr w:type="spellEnd"/>
+      <w:r>
+        <w:t xml:space="preserve"> yang </w:t>
+      </w:r>
+      <w:proofErr w:type="spellStart"/>
+      <w:r>
+        <w:t>dilakukan</w:t>
+      </w:r>
+      <w:proofErr w:type="spellEnd"/>
+      <w:r>
+        <w:t xml:space="preserve"> </w:t>
+      </w:r>
+      <w:proofErr w:type="spellStart"/>
+      <w:r>
+        <w:t>oleh</w:t>
+      </w:r>
+      <w:proofErr w:type="spellEnd"/>
+      <w:r>
+        <w:t xml:space="preserve"> </w:t>
+      </w:r>
+      <w:proofErr w:type="spellStart"/>
+      <w:r>
+        <w:t>pengungjung</w:t>
+      </w:r>
+      <w:proofErr w:type="spellEnd"/>
+      <w:r>
+        <w:t xml:space="preserve"> </w:t>
+      </w:r>
+      <w:proofErr w:type="spellStart"/>
+      <w:r>
+        <w:t>pada</w:t>
+      </w:r>
+      <w:proofErr w:type="spellEnd"/>
+      <w:r>
+        <w:t xml:space="preserve"> banner yang </w:t>
+      </w:r>
+      <w:proofErr w:type="spellStart"/>
+      <w:r>
+        <w:t>tayang</w:t>
+      </w:r>
+      <w:proofErr w:type="spellEnd"/>
+      <w:r>
+        <w:t xml:space="preserve"> </w:t>
+      </w:r>
+      <w:proofErr w:type="spellStart"/>
+      <w:r>
+        <w:t>pada</w:t>
+      </w:r>
+      <w:proofErr w:type="spellEnd"/>
+      <w:r>
+        <w:t xml:space="preserve"> </w:t>
+      </w:r>
+      <w:proofErr w:type="spellStart"/>
+      <w:r>
+        <w:t>aplikasi</w:t>
+      </w:r>
+      <w:proofErr w:type="spellEnd"/>
+      <w:r>
+        <w:t>.</w:t>
+      </w:r>
+    </w:p>
+    <w:p>
+      <w:pPr>
+        <w:ind w:firstLine="709"/>
+      </w:pPr>
+      <w:r>
+        <w:t xml:space="preserve">Data yang </w:t>
+      </w:r>
+      <w:proofErr w:type="spellStart"/>
+      <w:r>
+        <w:t>dapat</w:t>
+      </w:r>
+      <w:proofErr w:type="spellEnd"/>
+      <w:r>
+        <w:t xml:space="preserve"> </w:t>
+      </w:r>
+      <w:proofErr w:type="spellStart"/>
+      <w:r>
+        <w:t>Anda</w:t>
+      </w:r>
+      <w:proofErr w:type="spellEnd"/>
+      <w:r>
+        <w:t xml:space="preserve"> </w:t>
+      </w:r>
+      <w:proofErr w:type="spellStart"/>
+      <w:r>
+        <w:t>dilihat</w:t>
+      </w:r>
+      <w:proofErr w:type="spellEnd"/>
+      <w:r>
+        <w:t xml:space="preserve"> </w:t>
+      </w:r>
+      <w:proofErr w:type="spellStart"/>
+      <w:r>
+        <w:t>pada</w:t>
+      </w:r>
+      <w:proofErr w:type="spellEnd"/>
+      <w:r>
+        <w:t xml:space="preserve"> </w:t>
+      </w:r>
+      <w:proofErr w:type="spellStart"/>
+      <w:r>
+        <w:t>tabel</w:t>
+      </w:r>
+      <w:proofErr w:type="spellEnd"/>
+      <w:r>
+        <w:t xml:space="preserve"> </w:t>
+      </w:r>
+      <w:r>
+        <w:rPr>
+          <w:i/>
+        </w:rPr>
+        <w:t xml:space="preserve">history </w:t>
+      </w:r>
+      <w:r>
+        <w:rPr>
+          <w:i/>
+        </w:rPr>
+        <w:t>click</w:t>
+      </w:r>
+      <w:r>
+        <w:t xml:space="preserve"> banner, </w:t>
+      </w:r>
+      <w:proofErr w:type="spellStart"/>
+      <w:r>
+        <w:t>yaitu</w:t>
+      </w:r>
+      <w:proofErr w:type="spellEnd"/>
+      <w:r>
+        <w:t>:</w:t>
+      </w:r>
+    </w:p>
+    <w:p>
+      <w:pPr>
+        <w:pStyle w:val="Caption"/>
+        <w:keepNext/>
+      </w:pPr>
+      <w:bookmarkStart w:id="29" w:name="_Toc483403305"/>
+      <w:r>
+        <w:t xml:space="preserve">Table </w:t>
+      </w:r>
+      <w:fldSimple w:instr=" SEQ Table \* ARABIC ">
+        <w:r>
+          <w:rPr>
+            <w:noProof/>
+          </w:rPr>
+          <w:t>4</w:t>
+        </w:r>
+      </w:fldSimple>
+      <w:r>
+        <w:t xml:space="preserve"> History Clicks</w:t>
+      </w:r>
+      <w:bookmarkEnd w:id="29"/>
+    </w:p>
+    <w:tbl>
+      <w:tblPr>
+        <w:tblStyle w:val="TableGrid"/>
+        <w:tblW w:w="0" w:type="auto"/>
+        <w:tblCellMar>
+          <w:top w:w="85" w:type="dxa"/>
+        </w:tblCellMar>
+        <w:tblLook w:val="04A0" w:firstRow="1" w:lastRow="0" w:firstColumn="1" w:lastColumn="0" w:noHBand="0" w:noVBand="1"/>
+      </w:tblPr>
+      <w:tblGrid>
+        <w:gridCol w:w="1555"/>
+        <w:gridCol w:w="4961"/>
+      </w:tblGrid>
+      <w:tr>
+        <w:tc>
+          <w:tcPr>
+            <w:tcW w:w="1555" w:type="dxa"/>
+          </w:tcPr>
+          <w:p>
+            <w:pPr>
+              <w:spacing w:line="240" w:lineRule="auto"/>
+              <w:rPr>
+                <w:i/>
+              </w:rPr>
+            </w:pPr>
+            <w:r>
+              <w:rPr>
+                <w:i/>
+              </w:rPr>
+              <w:t>No</w:t>
+            </w:r>
+          </w:p>
+        </w:tc>
+        <w:tc>
+          <w:tcPr>
+            <w:tcW w:w="4961" w:type="dxa"/>
+          </w:tcPr>
+          <w:p>
+            <w:pPr>
+              <w:spacing w:line="240" w:lineRule="auto"/>
+            </w:pPr>
+            <w:proofErr w:type="spellStart"/>
+            <w:r>
+              <w:t>Nomor</w:t>
+            </w:r>
+            <w:proofErr w:type="spellEnd"/>
+            <w:r>
+              <w:t xml:space="preserve"> </w:t>
+            </w:r>
+            <w:proofErr w:type="spellStart"/>
+            <w:r>
+              <w:t>urut</w:t>
+            </w:r>
+            <w:proofErr w:type="spellEnd"/>
+            <w:r>
+              <w:t xml:space="preserve"> </w:t>
+            </w:r>
+            <w:r>
+              <w:t xml:space="preserve">data </w:t>
+            </w:r>
+            <w:r>
+              <w:rPr>
+                <w:i/>
+              </w:rPr>
+              <w:t xml:space="preserve">history </w:t>
+            </w:r>
+            <w:r>
+              <w:rPr>
+                <w:i/>
+              </w:rPr>
+              <w:t>clicks</w:t>
+            </w:r>
+            <w:r>
+              <w:t xml:space="preserve"> </w:t>
+            </w:r>
+            <w:r>
+              <w:t xml:space="preserve">banner </w:t>
+            </w:r>
+            <w:proofErr w:type="spellStart"/>
+            <w:r>
+              <w:t>berdasarkan</w:t>
+            </w:r>
+            <w:proofErr w:type="spellEnd"/>
+            <w:r>
+              <w:t xml:space="preserve"> data </w:t>
+            </w:r>
+            <w:proofErr w:type="spellStart"/>
+            <w:r>
+              <w:t>terbaru</w:t>
+            </w:r>
+            <w:proofErr w:type="spellEnd"/>
+            <w:r>
+              <w:t xml:space="preserve"> yang </w:t>
+            </w:r>
+            <w:proofErr w:type="spellStart"/>
+            <w:r>
+              <w:t>telah</w:t>
+            </w:r>
+            <w:proofErr w:type="spellEnd"/>
+            <w:r>
+              <w:t xml:space="preserve"> </w:t>
+            </w:r>
+            <w:proofErr w:type="spellStart"/>
+            <w:r>
+              <w:t>dibuat</w:t>
+            </w:r>
+            <w:proofErr w:type="spellEnd"/>
+          </w:p>
+        </w:tc>
+      </w:tr>
+      <w:tr>
+        <w:tc>
+          <w:tcPr>
+            <w:tcW w:w="1555" w:type="dxa"/>
+          </w:tcPr>
+          <w:p>
+            <w:pPr>
+              <w:spacing w:line="240" w:lineRule="auto"/>
+              <w:rPr>
+                <w:i/>
+              </w:rPr>
+            </w:pPr>
+            <w:r>
+              <w:rPr>
+                <w:i/>
+              </w:rPr>
+              <w:t>Category</w:t>
+            </w:r>
+          </w:p>
+        </w:tc>
+        <w:tc>
+          <w:tcPr>
+            <w:tcW w:w="4961" w:type="dxa"/>
+          </w:tcPr>
+          <w:p>
+            <w:pPr>
+              <w:spacing w:line="240" w:lineRule="auto"/>
+            </w:pPr>
+          </w:p>
+        </w:tc>
+      </w:tr>
+      <w:tr>
+        <w:tc>
+          <w:tcPr>
+            <w:tcW w:w="1555" w:type="dxa"/>
+          </w:tcPr>
+          <w:p>
+            <w:pPr>
+              <w:spacing w:line="240" w:lineRule="auto"/>
+              <w:rPr>
+                <w:i/>
+              </w:rPr>
+            </w:pPr>
+            <w:r>
+              <w:rPr>
+                <w:i/>
+              </w:rPr>
+              <w:t>Banner</w:t>
+            </w:r>
+          </w:p>
+        </w:tc>
+        <w:tc>
+          <w:tcPr>
+            <w:tcW w:w="4961" w:type="dxa"/>
+          </w:tcPr>
+          <w:p>
+            <w:pPr>
+              <w:spacing w:line="240" w:lineRule="auto"/>
+            </w:pPr>
+          </w:p>
+        </w:tc>
+      </w:tr>
+      <w:tr>
+        <w:tc>
+          <w:tcPr>
+            <w:tcW w:w="1555" w:type="dxa"/>
+          </w:tcPr>
+          <w:p>
+            <w:pPr>
+              <w:spacing w:line="240" w:lineRule="auto"/>
+              <w:rPr>
+                <w:i/>
+              </w:rPr>
+            </w:pPr>
+            <w:r>
+              <w:rPr>
+                <w:i/>
+              </w:rPr>
+              <w:t>Users</w:t>
+            </w:r>
+          </w:p>
+        </w:tc>
+        <w:tc>
+          <w:tcPr>
+            <w:tcW w:w="4961" w:type="dxa"/>
+          </w:tcPr>
+          <w:p>
+            <w:pPr>
+              <w:spacing w:line="240" w:lineRule="auto"/>
+            </w:pPr>
+          </w:p>
+        </w:tc>
+      </w:tr>
+      <w:tr>
+        <w:tc>
+          <w:tcPr>
+            <w:tcW w:w="1555" w:type="dxa"/>
+          </w:tcPr>
+          <w:p>
+            <w:pPr>
+              <w:spacing w:line="240" w:lineRule="auto"/>
+              <w:rPr>
+                <w:i/>
+              </w:rPr>
+            </w:pPr>
+            <w:r>
+              <w:rPr>
+                <w:i/>
+              </w:rPr>
+              <w:t>Views</w:t>
+            </w:r>
+          </w:p>
+        </w:tc>
+        <w:tc>
+          <w:tcPr>
+            <w:tcW w:w="4961" w:type="dxa"/>
+          </w:tcPr>
+          <w:p>
+            <w:pPr>
+              <w:spacing w:line="240" w:lineRule="auto"/>
+            </w:pPr>
+          </w:p>
+        </w:tc>
+      </w:tr>
+      <w:tr>
+        <w:tc>
+          <w:tcPr>
+            <w:tcW w:w="1555" w:type="dxa"/>
+          </w:tcPr>
+          <w:p>
+            <w:pPr>
+              <w:spacing w:line="240" w:lineRule="auto"/>
+              <w:rPr>
+                <w:i/>
+              </w:rPr>
+            </w:pPr>
+            <w:r>
+              <w:rPr>
+                <w:i/>
+              </w:rPr>
+              <w:t>View Date</w:t>
+            </w:r>
+          </w:p>
+        </w:tc>
+        <w:tc>
+          <w:tcPr>
+            <w:tcW w:w="4961" w:type="dxa"/>
+          </w:tcPr>
+          <w:p>
+            <w:pPr>
+              <w:spacing w:line="240" w:lineRule="auto"/>
+            </w:pPr>
+          </w:p>
+        </w:tc>
+      </w:tr>
+      <w:tr>
+        <w:tc>
+          <w:tcPr>
+            <w:tcW w:w="1555" w:type="dxa"/>
+          </w:tcPr>
+          <w:p>
+            <w:pPr>
+              <w:spacing w:line="240" w:lineRule="auto"/>
+              <w:rPr>
+                <w:i/>
+              </w:rPr>
+            </w:pPr>
+            <w:r>
+              <w:rPr>
+                <w:i/>
+              </w:rPr>
+              <w:t>View IP</w:t>
+            </w:r>
+          </w:p>
+        </w:tc>
+        <w:tc>
+          <w:tcPr>
+            <w:tcW w:w="4961" w:type="dxa"/>
+          </w:tcPr>
+          <w:p>
+            <w:pPr>
+              <w:spacing w:line="240" w:lineRule="auto"/>
+            </w:pPr>
+          </w:p>
+        </w:tc>
+      </w:tr>
+      <w:tr>
+        <w:tc>
+          <w:tcPr>
+            <w:tcW w:w="1555" w:type="dxa"/>
+          </w:tcPr>
+          <w:p>
+            <w:pPr>
+              <w:spacing w:line="240" w:lineRule="auto"/>
+              <w:rPr>
+                <w:i/>
+              </w:rPr>
+            </w:pPr>
+            <w:r>
+              <w:rPr>
+                <w:i/>
+              </w:rPr>
+              <w:t>Options</w:t>
+            </w:r>
+          </w:p>
+        </w:tc>
+        <w:tc>
+          <w:tcPr>
+            <w:tcW w:w="4961" w:type="dxa"/>
+          </w:tcPr>
+          <w:p>
+            <w:pPr>
+              <w:spacing w:line="240" w:lineRule="auto"/>
+            </w:pPr>
+            <w:proofErr w:type="spellStart"/>
+            <w:r>
+              <w:t>Kolom</w:t>
+            </w:r>
+            <w:proofErr w:type="spellEnd"/>
+            <w:r>
+              <w:t xml:space="preserve"> </w:t>
+            </w:r>
+            <w:proofErr w:type="spellStart"/>
+            <w:r>
+              <w:t>ini</w:t>
+            </w:r>
+            <w:proofErr w:type="spellEnd"/>
+            <w:r>
+              <w:t xml:space="preserve"> </w:t>
+            </w:r>
+            <w:proofErr w:type="spellStart"/>
+            <w:r>
+              <w:t>berisi</w:t>
+            </w:r>
+            <w:proofErr w:type="spellEnd"/>
+            <w:r>
+              <w:t xml:space="preserve"> </w:t>
+            </w:r>
+            <w:r>
+              <w:rPr>
+                <w:i/>
+              </w:rPr>
+              <w:t>action</w:t>
+            </w:r>
+            <w:r>
+              <w:t xml:space="preserve"> yang </w:t>
+            </w:r>
+            <w:proofErr w:type="spellStart"/>
+            <w:r>
+              <w:t>dapat</w:t>
+            </w:r>
+            <w:proofErr w:type="spellEnd"/>
+            <w:r>
+              <w:t xml:space="preserve"> </w:t>
+            </w:r>
+            <w:proofErr w:type="spellStart"/>
+            <w:r>
+              <w:t>Anda</w:t>
+            </w:r>
+            <w:proofErr w:type="spellEnd"/>
+            <w:r>
+              <w:t xml:space="preserve"> </w:t>
+            </w:r>
+            <w:proofErr w:type="spellStart"/>
+            <w:r>
+              <w:t>gunakan</w:t>
+            </w:r>
+            <w:proofErr w:type="spellEnd"/>
+            <w:r>
+              <w:t xml:space="preserve"> </w:t>
+            </w:r>
+            <w:proofErr w:type="spellStart"/>
+            <w:r>
+              <w:t>untuk</w:t>
+            </w:r>
+            <w:proofErr w:type="spellEnd"/>
+            <w:r>
+              <w:t xml:space="preserve"> </w:t>
+            </w:r>
+            <w:proofErr w:type="spellStart"/>
+            <w:r>
+              <w:t>melakukan</w:t>
+            </w:r>
+            <w:proofErr w:type="spellEnd"/>
+            <w:r>
+              <w:t xml:space="preserve"> </w:t>
+            </w:r>
+            <w:proofErr w:type="spellStart"/>
+            <w:r>
+              <w:t>kelola</w:t>
+            </w:r>
+            <w:proofErr w:type="spellEnd"/>
+            <w:r>
+              <w:t xml:space="preserve"> </w:t>
+            </w:r>
+            <w:proofErr w:type="spellStart"/>
+            <w:r>
+              <w:t>terhadap</w:t>
+            </w:r>
+            <w:proofErr w:type="spellEnd"/>
+            <w:r>
+              <w:t xml:space="preserve"> data </w:t>
+            </w:r>
+            <w:proofErr w:type="spellStart"/>
+            <w:r>
+              <w:t>kategori</w:t>
+            </w:r>
+            <w:proofErr w:type="spellEnd"/>
+            <w:r>
+              <w:t xml:space="preserve"> banner. </w:t>
+            </w:r>
+          </w:p>
+          <w:p>
+            <w:pPr>
+              <w:spacing w:line="240" w:lineRule="auto"/>
+            </w:pPr>
+            <w:proofErr w:type="spellStart"/>
+            <w:r>
+              <w:t>Terdapat</w:t>
+            </w:r>
+            <w:proofErr w:type="spellEnd"/>
+            <w:r>
+              <w:t xml:space="preserve"> 2 (</w:t>
+            </w:r>
+            <w:proofErr w:type="spellStart"/>
+            <w:r>
+              <w:t>dua</w:t>
+            </w:r>
+            <w:proofErr w:type="spellEnd"/>
+            <w:r>
+              <w:t xml:space="preserve">) </w:t>
+            </w:r>
+            <w:r>
+              <w:rPr>
+                <w:i/>
+              </w:rPr>
+              <w:t>action</w:t>
+            </w:r>
+            <w:r>
+              <w:t xml:space="preserve"> yang </w:t>
+            </w:r>
+            <w:proofErr w:type="spellStart"/>
+            <w:r>
+              <w:t>dapat</w:t>
+            </w:r>
+            <w:proofErr w:type="spellEnd"/>
+            <w:r>
+              <w:t xml:space="preserve"> </w:t>
+            </w:r>
+            <w:proofErr w:type="spellStart"/>
+            <w:r>
+              <w:t>Anda</w:t>
+            </w:r>
+            <w:proofErr w:type="spellEnd"/>
+            <w:r>
+              <w:t xml:space="preserve"> </w:t>
+            </w:r>
+            <w:proofErr w:type="spellStart"/>
+            <w:r>
+              <w:t>gunakan</w:t>
+            </w:r>
+            <w:proofErr w:type="spellEnd"/>
+            <w:r>
+              <w:t xml:space="preserve"> </w:t>
+            </w:r>
+            <w:proofErr w:type="spellStart"/>
+            <w:r>
+              <w:t>pada</w:t>
+            </w:r>
+            <w:proofErr w:type="spellEnd"/>
+            <w:r>
+              <w:t xml:space="preserve"> </w:t>
+            </w:r>
+            <w:proofErr w:type="spellStart"/>
+            <w:r>
+              <w:t>tabel</w:t>
+            </w:r>
+            <w:proofErr w:type="spellEnd"/>
+            <w:r>
+              <w:t xml:space="preserve"> </w:t>
+            </w:r>
+            <w:proofErr w:type="spellStart"/>
+            <w:r>
+              <w:t>kelola</w:t>
+            </w:r>
+            <w:proofErr w:type="spellEnd"/>
+            <w:r>
+              <w:t xml:space="preserve"> </w:t>
+            </w:r>
+            <w:proofErr w:type="spellStart"/>
+            <w:r>
+              <w:t>kategori</w:t>
+            </w:r>
+            <w:proofErr w:type="spellEnd"/>
+            <w:r>
+              <w:t xml:space="preserve"> banner </w:t>
+            </w:r>
+            <w:proofErr w:type="spellStart"/>
+            <w:r>
+              <w:t>ini</w:t>
+            </w:r>
+            <w:proofErr w:type="spellEnd"/>
+            <w:r>
+              <w:t xml:space="preserve"> </w:t>
+            </w:r>
+            <w:proofErr w:type="spellStart"/>
+            <w:r>
+              <w:t>yaitu</w:t>
+            </w:r>
+            <w:proofErr w:type="spellEnd"/>
+            <w:r>
+              <w:t xml:space="preserve"> </w:t>
+            </w:r>
+            <w:r>
+              <w:rPr>
+                <w:i/>
+              </w:rPr>
+              <w:t>Edit</w:t>
+            </w:r>
+            <w:r>
+              <w:rPr>
+                <w:i/>
+              </w:rPr>
+              <w:t xml:space="preserve"> </w:t>
+            </w:r>
+            <w:r>
+              <w:rPr>
+                <w:rStyle w:val="FootnoteReference"/>
+                <w:i/>
+              </w:rPr>
+              <w:footnoteReference w:id="6"/>
+            </w:r>
+            <w:r>
+              <w:t xml:space="preserve"> </w:t>
+            </w:r>
+            <w:proofErr w:type="spellStart"/>
+            <w:r>
+              <w:t>dan</w:t>
+            </w:r>
+            <w:proofErr w:type="spellEnd"/>
+            <w:r>
+              <w:t xml:space="preserve"> </w:t>
+            </w:r>
+            <w:proofErr w:type="gramStart"/>
+            <w:r>
+              <w:rPr>
+                <w:i/>
+              </w:rPr>
+              <w:t>Delete</w:t>
+            </w:r>
+            <w:r>
+              <w:rPr>
+                <w:i/>
+              </w:rPr>
+              <w:t xml:space="preserve"> </w:t>
+            </w:r>
+            <w:proofErr w:type="gramEnd"/>
+            <w:r>
+              <w:rPr>
+                <w:rStyle w:val="FootnoteReference"/>
+                <w:i/>
+              </w:rPr>
+              <w:footnoteReference w:id="7"/>
+            </w:r>
+            <w:r>
+              <w:t>.</w:t>
+            </w:r>
+          </w:p>
+        </w:tc>
+      </w:tr>
+    </w:tbl>
+    <w:p/>
+    <w:p>
+      <w:pPr>
+        <w:ind w:firstLine="709"/>
+      </w:pPr>
+      <w:proofErr w:type="spellStart"/>
+      <w:r>
+        <w:t>Tampilan</w:t>
+      </w:r>
+      <w:proofErr w:type="spellEnd"/>
+      <w:r>
+        <w:t xml:space="preserve"> </w:t>
+      </w:r>
+      <w:proofErr w:type="spellStart"/>
+      <w:r>
+        <w:t>tabel</w:t>
+      </w:r>
+      <w:proofErr w:type="spellEnd"/>
+      <w:r>
+        <w:t xml:space="preserve"> </w:t>
+      </w:r>
+      <w:r>
+        <w:rPr>
+          <w:i/>
+        </w:rPr>
+        <w:t>history click</w:t>
+      </w:r>
+      <w:r>
+        <w:rPr>
+          <w:i/>
+        </w:rPr>
+        <w:t>s</w:t>
+      </w:r>
+      <w:r>
+        <w:t xml:space="preserve"> banner </w:t>
+      </w:r>
+      <w:proofErr w:type="spellStart"/>
+      <w:r>
+        <w:t>dapat</w:t>
+      </w:r>
+      <w:proofErr w:type="spellEnd"/>
+      <w:r>
+        <w:t xml:space="preserve"> </w:t>
+      </w:r>
+      <w:proofErr w:type="spellStart"/>
+      <w:r>
+        <w:t>dilihat</w:t>
+      </w:r>
+      <w:proofErr w:type="spellEnd"/>
+      <w:r>
+        <w:t xml:space="preserve"> </w:t>
+      </w:r>
+      <w:proofErr w:type="spellStart"/>
+      <w:r>
+        <w:t>pada</w:t>
+      </w:r>
+      <w:proofErr w:type="spellEnd"/>
+      <w:r>
+        <w:t xml:space="preserve"> </w:t>
+      </w:r>
+      <w:proofErr w:type="spellStart"/>
+      <w:r>
+        <w:t>gambar</w:t>
+      </w:r>
+      <w:proofErr w:type="spellEnd"/>
+      <w:r>
+        <w:t xml:space="preserve"> </w:t>
+      </w:r>
+      <w:proofErr w:type="spellStart"/>
+      <w:r>
+        <w:t>dibawah</w:t>
+      </w:r>
+      <w:proofErr w:type="spellEnd"/>
+      <w:r>
+        <w:t xml:space="preserve"> </w:t>
+      </w:r>
+      <w:proofErr w:type="spellStart"/>
+      <w:r>
+        <w:t>ini</w:t>
+      </w:r>
+      <w:proofErr w:type="spellEnd"/>
+      <w:r>
+        <w:t>:</w:t>
+      </w:r>
+    </w:p>
+    <w:p>
+      <w:pPr>
+        <w:keepNext/>
+        <w:jc w:val="center"/>
+      </w:pPr>
+      <w:r>
+        <w:rPr>
+          <w:noProof/>
+        </w:rPr>
+        <w:drawing>
+          <wp:inline distT="0" distB="0" distL="0" distR="0">
+            <wp:extent cx="4177030" cy="2429059"/>
+            <wp:effectExtent l="0" t="0" r="0" b="9525"/>
+            <wp:docPr id="5" name="Picture 5"/>
+            <wp:cNvGraphicFramePr>
+              <a:graphicFrameLocks xmlns:a="http://schemas.openxmlformats.org/drawingml/2006/main" noChangeAspect="1"/>
+            </wp:cNvGraphicFramePr>
+            <a:graphic xmlns:a="http://schemas.openxmlformats.org/drawingml/2006/main">
+              <a:graphicData uri="http://schemas.openxmlformats.org/drawingml/2006/picture">
+                <pic:pic xmlns:pic="http://schemas.openxmlformats.org/drawingml/2006/picture">
+                  <pic:nvPicPr>
+                    <pic:cNvPr id="5" name="banner_clicks.png"/>
+                    <pic:cNvPicPr/>
+                  </pic:nvPicPr>
+                  <pic:blipFill>
+                    <a:blip r:embed="rId15">
+                      <a:extLst>
+                        <a:ext uri="{28A0092B-C50C-407E-A947-70E740481C1C}">
+                          <a14:useLocalDpi xmlns:a14="http://schemas.microsoft.com/office/drawing/2010/main" val="0"/>
+                        </a:ext>
+                      </a:extLst>
+                    </a:blip>
+                    <a:stretch>
+                      <a:fillRect/>
+                    </a:stretch>
+                  </pic:blipFill>
+                  <pic:spPr>
+                    <a:xfrm>
+                      <a:off x="0" y="0"/>
+                      <a:ext cx="4177030" cy="2429059"/>
+                    </a:xfrm>
+                    <a:prstGeom prst="rect">
+                      <a:avLst/>
+                    </a:prstGeom>
+                  </pic:spPr>
+                </pic:pic>
+              </a:graphicData>
+            </a:graphic>
+          </wp:inline>
+        </w:drawing>
+      </w:r>
+    </w:p>
+    <w:p>
+      <w:pPr>
+        <w:pStyle w:val="Caption"/>
+        <w:jc w:val="center"/>
+      </w:pPr>
+      <w:bookmarkStart w:id="30" w:name="_Toc483344222"/>
+      <w:proofErr w:type="spellStart"/>
+      <w:r>
+        <w:t>Gambar</w:t>
+      </w:r>
+      <w:proofErr w:type="spellEnd"/>
+      <w:r>
+        <w:t xml:space="preserve"> </w:t>
+      </w:r>
+      <w:fldSimple w:instr=" SEQ Gambar \* ARABIC ">
+        <w:r>
+          <w:rPr>
+            <w:noProof/>
+          </w:rPr>
+          <w:t>6</w:t>
+        </w:r>
+      </w:fldSimple>
+      <w:r>
+        <w:t xml:space="preserve"> </w:t>
+      </w:r>
+      <w:r>
+        <w:t xml:space="preserve">History </w:t>
+      </w:r>
+      <w:r>
+        <w:t>Click Banner</w:t>
+      </w:r>
+      <w:bookmarkEnd w:id="30"/>
+    </w:p>
+    <w:p>
+      <w:pPr>
         <w:pStyle w:val="Heading2"/>
       </w:pPr>
-      <w:bookmarkStart w:id="29" w:name="_Toc483341659"/>
-      <w:bookmarkStart w:id="30" w:name="_Toc483344215"/>
+      <w:bookmarkStart w:id="31" w:name="_Toc483341659"/>
+      <w:bookmarkStart w:id="32" w:name="_Toc483344215"/>
       <w:r>
         <w:t>Banner</w:t>
       </w:r>
       <w:r>
         <w:t xml:space="preserve"> Settings</w:t>
       </w:r>
-      <w:bookmarkEnd w:id="13"/>
-      <w:bookmarkEnd w:id="29"/>
-      <w:bookmarkEnd w:id="30"/>
+      <w:bookmarkEnd w:id="14"/>
+      <w:bookmarkEnd w:id="31"/>
+      <w:bookmarkEnd w:id="32"/>
     </w:p>
     <w:p>
       <w:pPr>
@@ -9886,7 +12866,7 @@
                     <pic:cNvPicPr/>
                   </pic:nvPicPr>
                   <pic:blipFill>
-                    <a:blip r:embed="rId15">
+                    <a:blip r:embed="rId16">
                       <a:extLst>
                         <a:ext uri="{28A0092B-C50C-407E-A947-70E740481C1C}">
                           <a14:useLocalDpi xmlns:a14="http://schemas.microsoft.com/office/drawing/2010/main" val="0"/>
@@ -9918,7 +12898,7 @@
         <w:pStyle w:val="Caption"/>
         <w:jc w:val="center"/>
       </w:pPr>
-      <w:bookmarkStart w:id="31" w:name="_Toc483344223"/>
+      <w:bookmarkStart w:id="33" w:name="_Toc483344223"/>
       <w:proofErr w:type="spellStart"/>
       <w:r>
         <w:t>Gambar</w:t>
@@ -9927,31 +12907,21 @@
       <w:r>
         <w:t xml:space="preserve"> </w:t>
       </w:r>
-      <w:r>
-        <w:fldChar w:fldCharType="begin"/>
-      </w:r>
-      <w:r>
-        <w:instrText xml:space="preserve"> SEQ Gambar \* ARABIC </w:instrText>
-      </w:r>
-      <w:r>
-        <w:fldChar w:fldCharType="separate"/>
-      </w:r>
-      <w:r>
-        <w:rPr>
-          <w:noProof/>
-        </w:rPr>
-        <w:t>6</w:t>
-      </w:r>
-      <w:r>
-        <w:fldChar w:fldCharType="end"/>
-      </w:r>
+      <w:fldSimple w:instr=" SEQ Gambar \* ARABIC ">
+        <w:r>
+          <w:rPr>
+            <w:noProof/>
+          </w:rPr>
+          <w:t>7</w:t>
+        </w:r>
+      </w:fldSimple>
       <w:r>
         <w:t xml:space="preserve"> </w:t>
       </w:r>
       <w:r>
         <w:t>Form Banner Settings</w:t>
       </w:r>
-      <w:bookmarkEnd w:id="31"/>
+      <w:bookmarkEnd w:id="33"/>
     </w:p>
     <w:p>
       <w:pPr>
@@ -9959,7 +12929,7 @@
       </w:pPr>
     </w:p>
     <w:sectPr>
-      <w:footerReference w:type="default" r:id="rId16"/>
+      <w:footerReference w:type="default" r:id="rId17"/>
       <w:pgSz w:w="8392" w:h="11907" w:code="11"/>
       <w:pgMar w:top="680" w:right="680" w:bottom="851" w:left="1134" w:header="720" w:footer="397" w:gutter="0"/>
       <w:cols w:space="720"/>
@@ -10960,6 +13930,330 @@
           <w:sz w:val="18"/>
         </w:rPr>
         <w:t xml:space="preserve"> </w:t>
+      </w:r>
+      <w:proofErr w:type="spellStart"/>
+      <w:r>
+        <w:rPr>
+          <w:sz w:val="18"/>
+        </w:rPr>
+        <w:t>pada</w:t>
+      </w:r>
+      <w:proofErr w:type="spellEnd"/>
+      <w:r>
+        <w:rPr>
+          <w:sz w:val="18"/>
+        </w:rPr>
+        <w:t xml:space="preserve"> </w:t>
+      </w:r>
+      <w:proofErr w:type="spellStart"/>
+      <w:r>
+        <w:rPr>
+          <w:sz w:val="18"/>
+        </w:rPr>
+        <w:t>aplikasi</w:t>
+      </w:r>
+      <w:proofErr w:type="spellEnd"/>
+      <w:r>
+        <w:rPr>
+          <w:sz w:val="18"/>
+        </w:rPr>
+        <w:t>.</w:t>
+      </w:r>
+    </w:p>
+  </w:footnote>
+  <w:footnote w:id="6">
+    <w:p>
+      <w:pPr>
+        <w:pStyle w:val="FootnoteText"/>
+      </w:pPr>
+      <w:r>
+        <w:rPr>
+          <w:rStyle w:val="FootnoteReference"/>
+        </w:rPr>
+        <w:footnoteRef/>
+      </w:r>
+      <w:r>
+        <w:t xml:space="preserve"> </w:t>
+      </w:r>
+      <w:r>
+        <w:rPr>
+          <w:sz w:val="18"/>
+        </w:rPr>
+        <w:t xml:space="preserve">Edit </w:t>
+      </w:r>
+      <w:proofErr w:type="spellStart"/>
+      <w:r>
+        <w:rPr>
+          <w:sz w:val="18"/>
+        </w:rPr>
+        <w:t>dapat</w:t>
+      </w:r>
+      <w:proofErr w:type="spellEnd"/>
+      <w:r>
+        <w:rPr>
+          <w:sz w:val="18"/>
+        </w:rPr>
+        <w:t xml:space="preserve"> </w:t>
+      </w:r>
+      <w:proofErr w:type="spellStart"/>
+      <w:r>
+        <w:rPr>
+          <w:sz w:val="18"/>
+        </w:rPr>
+        <w:t>Anda</w:t>
+      </w:r>
+      <w:proofErr w:type="spellEnd"/>
+      <w:r>
+        <w:rPr>
+          <w:sz w:val="18"/>
+        </w:rPr>
+        <w:t xml:space="preserve"> </w:t>
+      </w:r>
+      <w:proofErr w:type="spellStart"/>
+      <w:r>
+        <w:rPr>
+          <w:sz w:val="18"/>
+        </w:rPr>
+        <w:t>gunakan</w:t>
+      </w:r>
+      <w:proofErr w:type="spellEnd"/>
+      <w:r>
+        <w:rPr>
+          <w:sz w:val="18"/>
+        </w:rPr>
+        <w:t xml:space="preserve"> </w:t>
+      </w:r>
+      <w:proofErr w:type="spellStart"/>
+      <w:r>
+        <w:rPr>
+          <w:sz w:val="18"/>
+        </w:rPr>
+        <w:t>jika</w:t>
+      </w:r>
+      <w:proofErr w:type="spellEnd"/>
+      <w:r>
+        <w:rPr>
+          <w:sz w:val="18"/>
+        </w:rPr>
+        <w:t xml:space="preserve"> </w:t>
+      </w:r>
+      <w:proofErr w:type="spellStart"/>
+      <w:r>
+        <w:rPr>
+          <w:sz w:val="18"/>
+        </w:rPr>
+        <w:t>ingin</w:t>
+      </w:r>
+      <w:proofErr w:type="spellEnd"/>
+      <w:r>
+        <w:rPr>
+          <w:sz w:val="18"/>
+        </w:rPr>
+        <w:t xml:space="preserve"> </w:t>
+      </w:r>
+      <w:proofErr w:type="spellStart"/>
+      <w:r>
+        <w:rPr>
+          <w:sz w:val="18"/>
+        </w:rPr>
+        <w:t>memperbarui</w:t>
+      </w:r>
+      <w:proofErr w:type="spellEnd"/>
+      <w:r>
+        <w:rPr>
+          <w:sz w:val="18"/>
+        </w:rPr>
+        <w:t xml:space="preserve"> </w:t>
+      </w:r>
+      <w:proofErr w:type="spellStart"/>
+      <w:r>
+        <w:rPr>
+          <w:sz w:val="18"/>
+        </w:rPr>
+        <w:t>informasi</w:t>
+      </w:r>
+      <w:proofErr w:type="spellEnd"/>
+      <w:r>
+        <w:rPr>
+          <w:sz w:val="18"/>
+        </w:rPr>
+        <w:t xml:space="preserve"> </w:t>
+      </w:r>
+      <w:proofErr w:type="spellStart"/>
+      <w:r>
+        <w:rPr>
+          <w:sz w:val="18"/>
+        </w:rPr>
+        <w:t>dan</w:t>
+      </w:r>
+      <w:proofErr w:type="spellEnd"/>
+      <w:r>
+        <w:rPr>
+          <w:sz w:val="18"/>
+        </w:rPr>
+        <w:t xml:space="preserve"> </w:t>
+      </w:r>
+      <w:proofErr w:type="spellStart"/>
+      <w:r>
+        <w:rPr>
+          <w:sz w:val="18"/>
+        </w:rPr>
+        <w:t>pengaturan</w:t>
+      </w:r>
+      <w:proofErr w:type="spellEnd"/>
+      <w:r>
+        <w:rPr>
+          <w:sz w:val="18"/>
+        </w:rPr>
+        <w:t xml:space="preserve"> </w:t>
+      </w:r>
+      <w:proofErr w:type="spellStart"/>
+      <w:r>
+        <w:rPr>
+          <w:sz w:val="18"/>
+        </w:rPr>
+        <w:t>terhadap</w:t>
+      </w:r>
+      <w:proofErr w:type="spellEnd"/>
+      <w:r>
+        <w:rPr>
+          <w:sz w:val="18"/>
+        </w:rPr>
+        <w:t xml:space="preserve"> </w:t>
+      </w:r>
+      <w:proofErr w:type="spellStart"/>
+      <w:r>
+        <w:rPr>
+          <w:sz w:val="18"/>
+        </w:rPr>
+        <w:t>kategori</w:t>
+      </w:r>
+      <w:proofErr w:type="spellEnd"/>
+      <w:r>
+        <w:rPr>
+          <w:sz w:val="18"/>
+        </w:rPr>
+        <w:t xml:space="preserve"> banner.</w:t>
+      </w:r>
+    </w:p>
+  </w:footnote>
+  <w:footnote w:id="7">
+    <w:p>
+      <w:pPr>
+        <w:pStyle w:val="FootnoteText"/>
+      </w:pPr>
+      <w:r>
+        <w:rPr>
+          <w:rStyle w:val="FootnoteReference"/>
+        </w:rPr>
+        <w:footnoteRef/>
+      </w:r>
+      <w:r>
+        <w:t xml:space="preserve"> </w:t>
+      </w:r>
+      <w:r>
+        <w:rPr>
+          <w:sz w:val="18"/>
+        </w:rPr>
+        <w:t xml:space="preserve">Delete </w:t>
+      </w:r>
+      <w:proofErr w:type="spellStart"/>
+      <w:r>
+        <w:rPr>
+          <w:sz w:val="18"/>
+        </w:rPr>
+        <w:t>dapat</w:t>
+      </w:r>
+      <w:proofErr w:type="spellEnd"/>
+      <w:r>
+        <w:rPr>
+          <w:sz w:val="18"/>
+        </w:rPr>
+        <w:t xml:space="preserve"> </w:t>
+      </w:r>
+      <w:proofErr w:type="spellStart"/>
+      <w:r>
+        <w:rPr>
+          <w:sz w:val="18"/>
+        </w:rPr>
+        <w:t>Anda</w:t>
+      </w:r>
+      <w:proofErr w:type="spellEnd"/>
+      <w:r>
+        <w:rPr>
+          <w:sz w:val="18"/>
+        </w:rPr>
+        <w:t xml:space="preserve"> </w:t>
+      </w:r>
+      <w:proofErr w:type="spellStart"/>
+      <w:r>
+        <w:rPr>
+          <w:sz w:val="18"/>
+        </w:rPr>
+        <w:t>gunakan</w:t>
+      </w:r>
+      <w:proofErr w:type="spellEnd"/>
+      <w:r>
+        <w:rPr>
+          <w:sz w:val="18"/>
+        </w:rPr>
+        <w:t xml:space="preserve"> </w:t>
+      </w:r>
+      <w:proofErr w:type="spellStart"/>
+      <w:r>
+        <w:rPr>
+          <w:sz w:val="18"/>
+        </w:rPr>
+        <w:t>jika</w:t>
+      </w:r>
+      <w:proofErr w:type="spellEnd"/>
+      <w:r>
+        <w:rPr>
+          <w:sz w:val="18"/>
+        </w:rPr>
+        <w:t xml:space="preserve"> </w:t>
+      </w:r>
+      <w:proofErr w:type="spellStart"/>
+      <w:r>
+        <w:rPr>
+          <w:sz w:val="18"/>
+        </w:rPr>
+        <w:t>ingin</w:t>
+      </w:r>
+      <w:proofErr w:type="spellEnd"/>
+      <w:r>
+        <w:rPr>
+          <w:sz w:val="18"/>
+        </w:rPr>
+        <w:t xml:space="preserve"> </w:t>
+      </w:r>
+      <w:proofErr w:type="spellStart"/>
+      <w:r>
+        <w:rPr>
+          <w:sz w:val="18"/>
+        </w:rPr>
+        <w:t>menghapus</w:t>
+      </w:r>
+      <w:proofErr w:type="spellEnd"/>
+      <w:r>
+        <w:rPr>
+          <w:sz w:val="18"/>
+        </w:rPr>
+        <w:t xml:space="preserve"> </w:t>
+      </w:r>
+      <w:proofErr w:type="spellStart"/>
+      <w:r>
+        <w:rPr>
+          <w:sz w:val="18"/>
+        </w:rPr>
+        <w:t>kategori</w:t>
+      </w:r>
+      <w:proofErr w:type="spellEnd"/>
+      <w:r>
+        <w:rPr>
+          <w:sz w:val="18"/>
+        </w:rPr>
+        <w:t xml:space="preserve"> banner </w:t>
       </w:r>
       <w:proofErr w:type="spellStart"/>
       <w:r>
@@ -17370,7 +20664,7 @@
 </file>
 
 <file path=customXml/itemProps1.xml><?xml version="1.0" encoding="utf-8"?>
-<ds:datastoreItem xmlns:ds="http://schemas.openxmlformats.org/officeDocument/2006/customXml" ds:itemID="{B695A5AC-9D30-411E-8AE8-496C65A3C211}">
+<ds:datastoreItem xmlns:ds="http://schemas.openxmlformats.org/officeDocument/2006/customXml" ds:itemID="{1BE8D533-F946-4F16-8D72-9EFFB3792878}">
   <ds:schemaRefs>
     <ds:schemaRef ds:uri="http://schemas.openxmlformats.org/officeDocument/2006/bibliography"/>
   </ds:schemaRefs>

</xml_diff>